<commit_message>
cha cha cha changes
</commit_message>
<xml_diff>
--- a/Documentos/Estado da Arte.docx
+++ b/Documentos/Estado da Arte.docx
@@ -17,7 +17,12 @@
           <w:szCs w:val="42"/>
         </w:rPr>
       </w:pPr>
-      <w:r>
+    </w:p>
+    <w:p>
+      <w:pPr>
+        <w:pStyle w:val="Ttulo1"/>
+        <w:shd w:val="clear" w:color="auto" w:fill="FFFFFF"/>
+        <w:spacing w:before="0" w:after="0" w:line="360" w:lineRule="auto"/>
         <w:rPr>
           <w:rStyle w:val="19pk17rr"/>
           <w:rFonts w:ascii="Times New Roman" w:hAnsi="Times New Roman" w:cs="Times New Roman"/>
@@ -27,15 +32,289 @@
           <w:sz w:val="42"/>
           <w:szCs w:val="42"/>
         </w:rPr>
+      </w:pPr>
+    </w:p>
+    <w:p>
+      <w:pPr>
+        <w:pStyle w:val="Ttulo1"/>
+        <w:shd w:val="clear" w:color="auto" w:fill="FFFFFF"/>
+        <w:spacing w:before="0" w:after="0" w:line="360" w:lineRule="auto"/>
+        <w:rPr>
+          <w:rStyle w:val="19pk17rr"/>
+          <w:rFonts w:ascii="Times New Roman" w:hAnsi="Times New Roman" w:cs="Times New Roman"/>
+          <w:b/>
+          <w:bCs/>
+          <w:color w:val="292A2E"/>
+          <w:sz w:val="42"/>
+          <w:szCs w:val="42"/>
+        </w:rPr>
+      </w:pPr>
+    </w:p>
+    <w:p>
+      <w:pPr>
+        <w:pStyle w:val="Ttulo1"/>
+        <w:shd w:val="clear" w:color="auto" w:fill="FFFFFF"/>
+        <w:spacing w:before="0" w:after="0" w:line="360" w:lineRule="auto"/>
+        <w:rPr>
+          <w:rStyle w:val="19pk17rr"/>
+          <w:rFonts w:ascii="Times New Roman" w:hAnsi="Times New Roman" w:cs="Times New Roman"/>
+          <w:b/>
+          <w:bCs/>
+          <w:color w:val="292A2E"/>
+          <w:sz w:val="42"/>
+          <w:szCs w:val="42"/>
+        </w:rPr>
+      </w:pPr>
+    </w:p>
+    <w:p>
+      <w:pPr>
+        <w:pStyle w:val="Ttulo1"/>
+        <w:shd w:val="clear" w:color="auto" w:fill="FFFFFF"/>
+        <w:spacing w:before="0" w:after="0" w:line="360" w:lineRule="auto"/>
+        <w:rPr>
+          <w:rStyle w:val="19pk17rr"/>
+          <w:rFonts w:ascii="Times New Roman" w:hAnsi="Times New Roman" w:cs="Times New Roman"/>
+          <w:b/>
+          <w:bCs/>
+          <w:color w:val="292A2E"/>
+          <w:sz w:val="42"/>
+          <w:szCs w:val="42"/>
+        </w:rPr>
+      </w:pPr>
+    </w:p>
+    <w:p/>
+    <w:p>
+      <w:pPr>
+        <w:pStyle w:val="Ttulo1"/>
+        <w:shd w:val="clear" w:color="auto" w:fill="FFFFFF"/>
+        <w:spacing w:before="0" w:after="0" w:line="360" w:lineRule="auto"/>
+        <w:rPr>
+          <w:rStyle w:val="19pk17rr"/>
+          <w:rFonts w:ascii="Times New Roman" w:hAnsi="Times New Roman" w:cs="Times New Roman"/>
+          <w:b/>
+          <w:bCs/>
+          <w:color w:val="292A2E"/>
+          <w:sz w:val="42"/>
+          <w:szCs w:val="42"/>
+        </w:rPr>
+      </w:pPr>
+    </w:p>
+    <w:p>
+      <w:pPr>
+        <w:spacing w:before="100" w:beforeAutospacing="1" w:after="100" w:afterAutospacing="1" w:line="276" w:lineRule="auto"/>
+        <w:jc w:val="center"/>
+        <w:outlineLvl w:val="0"/>
+        <w:rPr>
+          <w:rFonts w:ascii="Helvetica CondensedBlack" w:eastAsia="Times New Roman" w:hAnsi="Helvetica CondensedBlack" w:cs="Times New Roman"/>
+          <w:kern w:val="36"/>
+          <w:sz w:val="48"/>
+          <w:szCs w:val="48"/>
+          <w:lang w:val="pt-PT" w:eastAsia="en-GB"/>
+          <w14:ligatures w14:val="none"/>
+        </w:rPr>
+      </w:pPr>
+      <w:r>
+        <w:rPr>
+          <w:rFonts w:ascii="Helvetica CondensedBlack" w:eastAsia="Times New Roman" w:hAnsi="Helvetica CondensedBlack" w:cs="Times New Roman"/>
+          <w:kern w:val="36"/>
+          <w:sz w:val="48"/>
+          <w:szCs w:val="48"/>
+          <w:lang w:val="pt-PT" w:eastAsia="en-GB"/>
+          <w14:ligatures w14:val="none"/>
+        </w:rPr>
         <w:t>Estado da Arte</w:t>
       </w:r>
     </w:p>
-    <w:p/>
-    <w:p>
-      <w:pPr>
-        <w:pStyle w:val="NormalWeb"/>
-        <w:spacing w:before="0" w:beforeAutospacing="0" w:after="0" w:afterAutospacing="0" w:line="360" w:lineRule="auto"/>
-        <w:rPr>
+    <w:p>
+      <w:pPr>
+        <w:spacing w:before="100" w:beforeAutospacing="1" w:after="100" w:afterAutospacing="1" w:line="240" w:lineRule="auto"/>
+        <w:jc w:val="center"/>
+        <w:outlineLvl w:val="0"/>
+        <w:rPr>
+          <w:rFonts w:ascii="Helvetica CondensedLight" w:eastAsia="Times New Roman" w:hAnsi="Helvetica CondensedLight" w:cs="Times New Roman"/>
+          <w:kern w:val="36"/>
+          <w:lang w:val="pt-PT" w:eastAsia="en-GB"/>
+          <w14:ligatures w14:val="none"/>
+        </w:rPr>
+      </w:pPr>
+      <w:r>
+        <w:rPr>
+          <w:rFonts w:ascii="Helvetica CondensedLight" w:eastAsia="Times New Roman" w:hAnsi="Helvetica CondensedLight" w:cs="Times New Roman"/>
+          <w:kern w:val="36"/>
+          <w:sz w:val="40"/>
+          <w:szCs w:val="40"/>
+          <w:lang w:val="pt-PT" w:eastAsia="en-GB"/>
+          <w14:ligatures w14:val="none"/>
+        </w:rPr>
+        <w:t>Estágio IPV – Vision4You</w:t>
+      </w:r>
+      <w:r>
+        <w:rPr>
+          <w:rFonts w:ascii="Helvetica CondensedLight" w:eastAsia="Times New Roman" w:hAnsi="Helvetica CondensedLight" w:cs="Times New Roman"/>
+          <w:kern w:val="36"/>
+          <w:sz w:val="40"/>
+          <w:szCs w:val="40"/>
+          <w:lang w:val="pt-PT" w:eastAsia="en-GB"/>
+          <w14:ligatures w14:val="none"/>
+        </w:rPr>
+        <w:br/>
+      </w:r>
+      <w:r>
+        <w:rPr>
+          <w:rFonts w:ascii="Helvetica CondensedLight" w:eastAsia="Times New Roman" w:hAnsi="Helvetica CondensedLight" w:cs="Times New Roman"/>
+          <w:kern w:val="36"/>
+          <w:lang w:val="pt-PT" w:eastAsia="en-GB"/>
+          <w14:ligatures w14:val="none"/>
+        </w:rPr>
+        <w:t>Pedro Duarte de Almeida Alves Costa</w:t>
+      </w:r>
+    </w:p>
+    <w:p>
+      <w:pPr>
+        <w:pStyle w:val="Ttulo1"/>
+        <w:shd w:val="clear" w:color="auto" w:fill="FFFFFF"/>
+        <w:spacing w:before="0" w:after="0" w:line="360" w:lineRule="auto"/>
+        <w:rPr>
+          <w:rStyle w:val="19pk17rr"/>
+          <w:rFonts w:ascii="Times New Roman" w:hAnsi="Times New Roman" w:cs="Times New Roman"/>
+          <w:b/>
+          <w:bCs/>
+          <w:color w:val="292A2E"/>
+          <w:sz w:val="42"/>
+          <w:szCs w:val="42"/>
+          <w:lang w:val="pt-PT"/>
+        </w:rPr>
+      </w:pPr>
+    </w:p>
+    <w:p>
+      <w:pPr>
+        <w:pStyle w:val="Ttulo1"/>
+        <w:shd w:val="clear" w:color="auto" w:fill="FFFFFF"/>
+        <w:spacing w:before="0" w:after="0" w:line="360" w:lineRule="auto"/>
+        <w:rPr>
+          <w:rStyle w:val="19pk17rr"/>
+          <w:rFonts w:ascii="Times New Roman" w:hAnsi="Times New Roman" w:cs="Times New Roman"/>
+          <w:b/>
+          <w:bCs/>
+          <w:color w:val="292A2E"/>
+          <w:sz w:val="42"/>
+          <w:szCs w:val="42"/>
+          <w:lang w:val="pt-PT"/>
+        </w:rPr>
+      </w:pPr>
+    </w:p>
+    <w:p>
+      <w:pPr>
+        <w:pStyle w:val="Ttulo1"/>
+        <w:shd w:val="clear" w:color="auto" w:fill="FFFFFF"/>
+        <w:spacing w:before="0" w:after="0" w:line="360" w:lineRule="auto"/>
+        <w:rPr>
+          <w:rStyle w:val="19pk17rr"/>
+          <w:rFonts w:ascii="Times New Roman" w:hAnsi="Times New Roman" w:cs="Times New Roman"/>
+          <w:b/>
+          <w:bCs/>
+          <w:color w:val="292A2E"/>
+          <w:sz w:val="42"/>
+          <w:szCs w:val="42"/>
+          <w:lang w:val="pt-PT"/>
+        </w:rPr>
+      </w:pPr>
+    </w:p>
+    <w:p>
+      <w:pPr>
+        <w:pStyle w:val="Ttulo1"/>
+        <w:shd w:val="clear" w:color="auto" w:fill="FFFFFF"/>
+        <w:spacing w:before="0" w:after="0" w:line="360" w:lineRule="auto"/>
+        <w:rPr>
+          <w:rStyle w:val="19pk17rr"/>
+          <w:rFonts w:ascii="Times New Roman" w:hAnsi="Times New Roman" w:cs="Times New Roman"/>
+          <w:b/>
+          <w:bCs/>
+          <w:color w:val="292A2E"/>
+          <w:sz w:val="42"/>
+          <w:szCs w:val="42"/>
+          <w:lang w:val="pt-PT"/>
+        </w:rPr>
+      </w:pPr>
+    </w:p>
+    <w:p>
+      <w:pPr>
+        <w:pStyle w:val="Ttulo1"/>
+        <w:shd w:val="clear" w:color="auto" w:fill="FFFFFF"/>
+        <w:spacing w:before="0" w:after="0" w:line="360" w:lineRule="auto"/>
+        <w:rPr>
+          <w:rStyle w:val="19pk17rr"/>
+          <w:rFonts w:ascii="Times New Roman" w:hAnsi="Times New Roman" w:cs="Times New Roman"/>
+          <w:b/>
+          <w:bCs/>
+          <w:color w:val="292A2E"/>
+          <w:sz w:val="42"/>
+          <w:szCs w:val="42"/>
+          <w:lang w:val="pt-PT"/>
+        </w:rPr>
+      </w:pPr>
+    </w:p>
+    <w:p>
+      <w:pPr>
+        <w:pStyle w:val="Ttulo1"/>
+        <w:shd w:val="clear" w:color="auto" w:fill="FFFFFF"/>
+        <w:spacing w:before="0" w:after="0" w:line="360" w:lineRule="auto"/>
+        <w:rPr>
+          <w:rStyle w:val="19pk17rr"/>
+          <w:rFonts w:ascii="Times New Roman" w:hAnsi="Times New Roman" w:cs="Times New Roman"/>
+          <w:b/>
+          <w:bCs/>
+          <w:color w:val="292A2E"/>
+          <w:sz w:val="42"/>
+          <w:szCs w:val="42"/>
+          <w:lang w:val="pt-PT"/>
+        </w:rPr>
+      </w:pPr>
+    </w:p>
+    <w:p>
+      <w:pPr>
+        <w:pStyle w:val="Ttulo1"/>
+        <w:shd w:val="clear" w:color="auto" w:fill="FFFFFF"/>
+        <w:spacing w:before="0" w:after="0" w:line="360" w:lineRule="auto"/>
+        <w:rPr>
+          <w:rStyle w:val="19pk17rr"/>
+          <w:rFonts w:ascii="Times New Roman" w:hAnsi="Times New Roman" w:cs="Times New Roman"/>
+          <w:b/>
+          <w:bCs/>
+          <w:color w:val="292A2E"/>
+          <w:sz w:val="42"/>
+          <w:szCs w:val="42"/>
+          <w:lang w:val="pt-PT"/>
+        </w:rPr>
+      </w:pPr>
+    </w:p>
+    <w:p>
+      <w:pPr>
+        <w:rPr>
+          <w:lang w:val="pt-PT"/>
+        </w:rPr>
+      </w:pPr>
+    </w:p>
+    <w:p>
+      <w:pPr>
+        <w:rPr>
+          <w:lang w:val="pt-PT"/>
+        </w:rPr>
+      </w:pPr>
+    </w:p>
+    <w:p>
+      <w:pPr>
+        <w:rPr>
+          <w:lang w:val="pt-PT"/>
+        </w:rPr>
+      </w:pPr>
+    </w:p>
+    <w:p>
+      <w:pPr>
+        <w:pStyle w:val="NormalWeb"/>
+        <w:spacing w:before="0" w:beforeAutospacing="0" w:after="0" w:afterAutospacing="0" w:line="276" w:lineRule="auto"/>
+        <w:rPr>
+          <w:rFonts w:ascii="Helvetica CondensedLight" w:hAnsi="Helvetica CondensedLight"/>
           <w:color w:val="292A2E"/>
           <w:lang w:val="pt-PT"/>
         </w:rPr>
@@ -43,100 +322,49 @@
       <w:r>
         <w:rPr>
           <w:rStyle w:val="Forte"/>
-          <w:color w:val="292A2E"/>
-          <w:lang w:val="pt-PT"/>
-        </w:rPr>
+          <w:rFonts w:ascii="Helvetica CondensedLight" w:hAnsi="Helvetica CondensedLight"/>
+          <w:color w:val="292A2E"/>
+          <w:lang w:val="pt-PT"/>
+        </w:rPr>
+        <w:lastRenderedPageBreak/>
         <w:t>Objetivo:</w:t>
       </w:r>
     </w:p>
     <w:p>
       <w:pPr>
         <w:pStyle w:val="NormalWeb"/>
-        <w:spacing w:line="360" w:lineRule="auto"/>
-        <w:rPr>
-          <w:color w:val="292A2E"/>
-          <w:lang w:val="pt-PT"/>
-        </w:rPr>
-      </w:pPr>
-      <w:r>
-        <w:rPr>
-          <w:color w:val="292A2E"/>
-          <w:lang w:val="pt-PT"/>
-        </w:rPr>
-        <w:t xml:space="preserve">O objetivo deste documento de Estado da Arte é analisar e sintetizar as técnicas e metodologias atuais relativas à implementação de aplicações de realidade aumentada que utilizam marcadores e </w:t>
-      </w:r>
-      <w:proofErr w:type="spellStart"/>
-      <w:r>
-        <w:rPr>
-          <w:color w:val="292A2E"/>
-          <w:lang w:val="pt-PT"/>
-        </w:rPr>
-        <w:t>geolocalização</w:t>
-      </w:r>
-      <w:proofErr w:type="spellEnd"/>
-      <w:r>
-        <w:rPr>
-          <w:color w:val="292A2E"/>
-          <w:lang w:val="pt-PT"/>
-        </w:rPr>
-        <w:t xml:space="preserve">, com um foco particular na plataforma </w:t>
-      </w:r>
-      <w:proofErr w:type="spellStart"/>
-      <w:r>
-        <w:rPr>
-          <w:color w:val="292A2E"/>
-          <w:lang w:val="pt-PT"/>
-        </w:rPr>
-        <w:t>Unity</w:t>
-      </w:r>
-      <w:proofErr w:type="spellEnd"/>
-      <w:r>
-        <w:rPr>
-          <w:color w:val="292A2E"/>
-          <w:lang w:val="pt-PT"/>
-        </w:rPr>
-        <w:t>. Pretende-se, assim, identificar as melhores práticas, os desafios enfrentados e as oportunidades existentes para o desenvolvimento de um protótipo demonstrativo, especificamente direcionado para a visualização de propriedades imobiliárias.</w:t>
-      </w:r>
-    </w:p>
-    <w:p>
-      <w:pPr>
-        <w:pStyle w:val="NormalWeb"/>
-        <w:spacing w:line="360" w:lineRule="auto"/>
-        <w:rPr>
-          <w:color w:val="292A2E"/>
-        </w:rPr>
-      </w:pPr>
-      <w:proofErr w:type="spellStart"/>
+        <w:spacing w:line="276" w:lineRule="auto"/>
+        <w:rPr>
+          <w:rFonts w:ascii="Helvetica CondensedLight" w:hAnsi="Helvetica CondensedLight"/>
+          <w:color w:val="292A2E"/>
+          <w:lang w:val="pt-PT"/>
+        </w:rPr>
+      </w:pPr>
+      <w:r>
+        <w:rPr>
+          <w:rFonts w:ascii="Helvetica CondensedLight" w:hAnsi="Helvetica CondensedLight"/>
+          <w:color w:val="292A2E"/>
+          <w:lang w:val="pt-PT"/>
+        </w:rPr>
+        <w:t>O objetivo deste documento de Estado da Arte é analisar e sintetizar as técnicas e metodologias atuais relativas à implementação de aplicações de realidade aumentada que utilizam marcadores e geolocalização, com um foco particular na plataforma Unity. Pretende-se, assim, identificar as melhores práticas, os desafios enfrentados e as oportunidades existentes para o desenvolvimento de um protótipo demonstrativo, especificamente direcionado para a visualização de propriedades imobiliárias.</w:t>
+      </w:r>
+    </w:p>
+    <w:p>
+      <w:pPr>
+        <w:pStyle w:val="NormalWeb"/>
+        <w:spacing w:line="276" w:lineRule="auto"/>
+        <w:rPr>
+          <w:rFonts w:ascii="Helvetica CondensedLight" w:hAnsi="Helvetica CondensedLight"/>
+          <w:color w:val="292A2E"/>
+        </w:rPr>
+      </w:pPr>
       <w:r>
         <w:rPr>
           <w:rStyle w:val="Forte"/>
-          <w:color w:val="292A2E"/>
-        </w:rPr>
-        <w:t>Tópicos</w:t>
-      </w:r>
-      <w:proofErr w:type="spellEnd"/>
-      <w:r>
-        <w:rPr>
-          <w:rStyle w:val="Forte"/>
-          <w:color w:val="292A2E"/>
-        </w:rPr>
-        <w:t xml:space="preserve"> a </w:t>
-      </w:r>
-      <w:proofErr w:type="spellStart"/>
-      <w:r>
-        <w:rPr>
-          <w:rStyle w:val="Forte"/>
-          <w:color w:val="292A2E"/>
-        </w:rPr>
-        <w:t>Abordar</w:t>
-      </w:r>
-      <w:proofErr w:type="spellEnd"/>
-      <w:r>
-        <w:rPr>
-          <w:rStyle w:val="Forte"/>
-          <w:color w:val="292A2E"/>
-        </w:rPr>
-        <w:t>:</w:t>
+          <w:rFonts w:ascii="Helvetica CondensedLight" w:hAnsi="Helvetica CondensedLight"/>
+          <w:color w:val="292A2E"/>
+        </w:rPr>
+        <w:t>Tópicos a Abordar:</w:t>
       </w:r>
     </w:p>
     <w:p>
@@ -146,14 +374,16 @@
           <w:ilvl w:val="0"/>
           <w:numId w:val="6"/>
         </w:numPr>
-        <w:spacing w:before="0" w:beforeAutospacing="0" w:after="0" w:afterAutospacing="0" w:line="360" w:lineRule="auto"/>
-        <w:rPr>
-          <w:color w:val="292A2E"/>
-          <w:lang w:val="pt-PT"/>
-        </w:rPr>
-      </w:pPr>
-      <w:r>
-        <w:rPr>
+        <w:spacing w:before="0" w:beforeAutospacing="0" w:after="0" w:afterAutospacing="0" w:line="276" w:lineRule="auto"/>
+        <w:rPr>
+          <w:rFonts w:ascii="Helvetica CondensedLight" w:hAnsi="Helvetica CondensedLight"/>
+          <w:color w:val="292A2E"/>
+          <w:lang w:val="pt-PT"/>
+        </w:rPr>
+      </w:pPr>
+      <w:r>
+        <w:rPr>
+          <w:rFonts w:ascii="Helvetica CondensedLight" w:hAnsi="Helvetica CondensedLight"/>
           <w:color w:val="292A2E"/>
           <w:lang w:val="pt-PT"/>
         </w:rPr>
@@ -167,14 +397,16 @@
           <w:ilvl w:val="0"/>
           <w:numId w:val="6"/>
         </w:numPr>
-        <w:spacing w:before="0" w:beforeAutospacing="0" w:after="0" w:afterAutospacing="0" w:line="360" w:lineRule="auto"/>
-        <w:rPr>
-          <w:color w:val="292A2E"/>
-          <w:lang w:val="pt-PT"/>
-        </w:rPr>
-      </w:pPr>
-      <w:r>
-        <w:rPr>
+        <w:spacing w:before="0" w:beforeAutospacing="0" w:after="0" w:afterAutospacing="0" w:line="276" w:lineRule="auto"/>
+        <w:rPr>
+          <w:rFonts w:ascii="Helvetica CondensedLight" w:hAnsi="Helvetica CondensedLight"/>
+          <w:color w:val="292A2E"/>
+          <w:lang w:val="pt-PT"/>
+        </w:rPr>
+      </w:pPr>
+      <w:r>
+        <w:rPr>
+          <w:rFonts w:ascii="Helvetica CondensedLight" w:hAnsi="Helvetica CondensedLight"/>
           <w:color w:val="292A2E"/>
           <w:lang w:val="pt-PT"/>
         </w:rPr>
@@ -188,34 +420,20 @@
           <w:ilvl w:val="0"/>
           <w:numId w:val="6"/>
         </w:numPr>
-        <w:spacing w:before="0" w:beforeAutospacing="0" w:after="0" w:afterAutospacing="0" w:line="360" w:lineRule="auto"/>
-        <w:rPr>
-          <w:color w:val="292A2E"/>
-          <w:lang w:val="pt-PT"/>
-        </w:rPr>
-      </w:pPr>
-      <w:r>
-        <w:rPr>
-          <w:color w:val="292A2E"/>
-          <w:lang w:val="pt-PT"/>
-        </w:rPr>
-        <w:t xml:space="preserve">Integração de </w:t>
-      </w:r>
-      <w:proofErr w:type="spellStart"/>
-      <w:r>
-        <w:rPr>
-          <w:color w:val="292A2E"/>
-          <w:lang w:val="pt-PT"/>
-        </w:rPr>
-        <w:t>geolocalização</w:t>
-      </w:r>
-      <w:proofErr w:type="spellEnd"/>
-      <w:r>
-        <w:rPr>
-          <w:color w:val="292A2E"/>
-          <w:lang w:val="pt-PT"/>
-        </w:rPr>
-        <w:t xml:space="preserve"> em aplicações móveis.</w:t>
+        <w:spacing w:before="0" w:beforeAutospacing="0" w:after="0" w:afterAutospacing="0" w:line="276" w:lineRule="auto"/>
+        <w:rPr>
+          <w:rFonts w:ascii="Helvetica CondensedLight" w:hAnsi="Helvetica CondensedLight"/>
+          <w:color w:val="292A2E"/>
+          <w:lang w:val="pt-PT"/>
+        </w:rPr>
+      </w:pPr>
+      <w:r>
+        <w:rPr>
+          <w:rFonts w:ascii="Helvetica CondensedLight" w:hAnsi="Helvetica CondensedLight"/>
+          <w:color w:val="292A2E"/>
+          <w:lang w:val="pt-PT"/>
+        </w:rPr>
+        <w:t>Integração de geolocalização em aplicações móveis.</w:t>
       </w:r>
     </w:p>
     <w:p>
@@ -225,66 +443,20 @@
           <w:ilvl w:val="0"/>
           <w:numId w:val="6"/>
         </w:numPr>
-        <w:spacing w:before="0" w:beforeAutospacing="0" w:after="0" w:afterAutospacing="0" w:line="360" w:lineRule="auto"/>
-        <w:rPr>
-          <w:color w:val="292A2E"/>
-          <w:lang w:val="pt-PT"/>
-        </w:rPr>
-      </w:pPr>
-      <w:r>
-        <w:rPr>
-          <w:color w:val="292A2E"/>
-          <w:lang w:val="pt-PT"/>
-        </w:rPr>
-        <w:t xml:space="preserve">Ferramentas e </w:t>
-      </w:r>
-      <w:proofErr w:type="spellStart"/>
-      <w:r>
-        <w:rPr>
-          <w:color w:val="292A2E"/>
-          <w:lang w:val="pt-PT"/>
-        </w:rPr>
-        <w:t>frameworks</w:t>
-      </w:r>
-      <w:proofErr w:type="spellEnd"/>
-      <w:r>
-        <w:rPr>
-          <w:color w:val="292A2E"/>
-          <w:lang w:val="pt-PT"/>
-        </w:rPr>
-        <w:t xml:space="preserve"> de AR disponíveis no </w:t>
-      </w:r>
-      <w:proofErr w:type="spellStart"/>
-      <w:r>
-        <w:rPr>
-          <w:color w:val="292A2E"/>
-          <w:lang w:val="pt-PT"/>
-        </w:rPr>
-        <w:t>Unity</w:t>
-      </w:r>
-      <w:proofErr w:type="spellEnd"/>
-      <w:r>
-        <w:rPr>
-          <w:color w:val="292A2E"/>
-          <w:lang w:val="pt-PT"/>
-        </w:rPr>
-        <w:t xml:space="preserve"> (por exemplo, AR Foundation, </w:t>
-      </w:r>
-      <w:proofErr w:type="spellStart"/>
-      <w:r>
-        <w:rPr>
-          <w:color w:val="292A2E"/>
-          <w:lang w:val="pt-PT"/>
-        </w:rPr>
-        <w:t>Vuforia</w:t>
-      </w:r>
-      <w:proofErr w:type="spellEnd"/>
-      <w:r>
-        <w:rPr>
-          <w:color w:val="292A2E"/>
-          <w:lang w:val="pt-PT"/>
-        </w:rPr>
-        <w:t>).</w:t>
+        <w:spacing w:before="0" w:beforeAutospacing="0" w:after="0" w:afterAutospacing="0" w:line="276" w:lineRule="auto"/>
+        <w:rPr>
+          <w:rFonts w:ascii="Helvetica CondensedLight" w:hAnsi="Helvetica CondensedLight"/>
+          <w:color w:val="292A2E"/>
+          <w:lang w:val="pt-PT"/>
+        </w:rPr>
+      </w:pPr>
+      <w:r>
+        <w:rPr>
+          <w:rFonts w:ascii="Helvetica CondensedLight" w:hAnsi="Helvetica CondensedLight"/>
+          <w:color w:val="292A2E"/>
+          <w:lang w:val="pt-PT"/>
+        </w:rPr>
+        <w:t>Ferramentas e frameworks de AR disponíveis no Unity (por exemplo, AR Foundation, Vuforia).</w:t>
       </w:r>
     </w:p>
     <w:p>
@@ -294,14 +466,16 @@
           <w:ilvl w:val="0"/>
           <w:numId w:val="6"/>
         </w:numPr>
-        <w:spacing w:before="0" w:beforeAutospacing="0" w:after="0" w:afterAutospacing="0" w:line="360" w:lineRule="auto"/>
-        <w:rPr>
-          <w:color w:val="292A2E"/>
-          <w:lang w:val="pt-PT"/>
-        </w:rPr>
-      </w:pPr>
-      <w:r>
-        <w:rPr>
+        <w:spacing w:before="0" w:beforeAutospacing="0" w:after="0" w:afterAutospacing="0" w:line="276" w:lineRule="auto"/>
+        <w:rPr>
+          <w:rFonts w:ascii="Helvetica CondensedLight" w:hAnsi="Helvetica CondensedLight"/>
+          <w:color w:val="292A2E"/>
+          <w:lang w:val="pt-PT"/>
+        </w:rPr>
+      </w:pPr>
+      <w:r>
+        <w:rPr>
+          <w:rFonts w:ascii="Helvetica CondensedLight" w:hAnsi="Helvetica CondensedLight"/>
           <w:color w:val="292A2E"/>
           <w:lang w:val="pt-PT"/>
         </w:rPr>
@@ -315,14 +489,16 @@
           <w:ilvl w:val="0"/>
           <w:numId w:val="6"/>
         </w:numPr>
-        <w:spacing w:before="0" w:beforeAutospacing="0" w:after="0" w:afterAutospacing="0" w:line="360" w:lineRule="auto"/>
-        <w:rPr>
-          <w:color w:val="292A2E"/>
-          <w:lang w:val="pt-PT"/>
-        </w:rPr>
-      </w:pPr>
-      <w:r>
-        <w:rPr>
+        <w:spacing w:before="0" w:beforeAutospacing="0" w:after="0" w:afterAutospacing="0" w:line="276" w:lineRule="auto"/>
+        <w:rPr>
+          <w:rFonts w:ascii="Helvetica CondensedLight" w:hAnsi="Helvetica CondensedLight"/>
+          <w:color w:val="292A2E"/>
+          <w:lang w:val="pt-PT"/>
+        </w:rPr>
+      </w:pPr>
+      <w:r>
+        <w:rPr>
+          <w:rFonts w:ascii="Helvetica CondensedLight" w:hAnsi="Helvetica CondensedLight"/>
           <w:color w:val="292A2E"/>
           <w:lang w:val="pt-PT"/>
         </w:rPr>
@@ -336,59 +512,38 @@
           <w:ilvl w:val="0"/>
           <w:numId w:val="6"/>
         </w:numPr>
-        <w:spacing w:before="0" w:beforeAutospacing="0" w:after="0" w:afterAutospacing="0" w:line="360" w:lineRule="auto"/>
-        <w:rPr>
-          <w:color w:val="292A2E"/>
-          <w:lang w:val="pt-PT"/>
-        </w:rPr>
-      </w:pPr>
-      <w:r>
-        <w:rPr>
-          <w:color w:val="292A2E"/>
-          <w:lang w:val="pt-PT"/>
-        </w:rPr>
-        <w:t>Oportunidades e tendências futuras na utilização de AR para o sector imobiliário.</w:t>
-      </w:r>
-    </w:p>
-    <w:p>
-      <w:pPr>
-        <w:pStyle w:val="NormalWeb"/>
-        <w:spacing w:line="360" w:lineRule="auto"/>
-        <w:rPr>
-          <w:color w:val="292A2E"/>
-        </w:rPr>
-      </w:pPr>
-      <w:proofErr w:type="spellStart"/>
+        <w:spacing w:before="0" w:beforeAutospacing="0" w:after="0" w:afterAutospacing="0" w:line="276" w:lineRule="auto"/>
+        <w:rPr>
+          <w:rFonts w:ascii="Helvetica CondensedLight" w:hAnsi="Helvetica CondensedLight"/>
+          <w:color w:val="292A2E"/>
+          <w:lang w:val="pt-PT"/>
+        </w:rPr>
+      </w:pPr>
+      <w:r>
+        <w:rPr>
+          <w:rFonts w:ascii="Helvetica CondensedLight" w:hAnsi="Helvetica CondensedLight"/>
+          <w:color w:val="292A2E"/>
+          <w:lang w:val="pt-PT"/>
+        </w:rPr>
+        <w:t>Oportunidades e tendências futuras na utilização de AR para o setor imobiliário.</w:t>
+      </w:r>
+    </w:p>
+    <w:p>
+      <w:pPr>
+        <w:pStyle w:val="NormalWeb"/>
+        <w:spacing w:line="276" w:lineRule="auto"/>
+        <w:rPr>
+          <w:rFonts w:ascii="Helvetica CondensedLight" w:hAnsi="Helvetica CondensedLight"/>
+          <w:color w:val="292A2E"/>
+        </w:rPr>
+      </w:pPr>
       <w:r>
         <w:rPr>
           <w:rStyle w:val="Forte"/>
-          <w:color w:val="292A2E"/>
-        </w:rPr>
-        <w:t>Melhores</w:t>
-      </w:r>
-      <w:proofErr w:type="spellEnd"/>
-      <w:r>
-        <w:rPr>
-          <w:rStyle w:val="Forte"/>
-          <w:color w:val="292A2E"/>
-        </w:rPr>
-        <w:t xml:space="preserve"> </w:t>
-      </w:r>
-      <w:proofErr w:type="spellStart"/>
-      <w:r>
-        <w:rPr>
-          <w:rStyle w:val="Forte"/>
-          <w:color w:val="292A2E"/>
-        </w:rPr>
-        <w:t>Locais</w:t>
-      </w:r>
-      <w:proofErr w:type="spellEnd"/>
-      <w:r>
-        <w:rPr>
-          <w:rStyle w:val="Forte"/>
-          <w:color w:val="292A2E"/>
-        </w:rPr>
-        <w:t xml:space="preserve"> para Pesquisa</w:t>
+          <w:rFonts w:ascii="Helvetica CondensedLight" w:hAnsi="Helvetica CondensedLight"/>
+          <w:color w:val="292A2E"/>
+        </w:rPr>
+        <w:t>Melhores Locais para Pesquisa</w:t>
       </w:r>
     </w:p>
     <w:p>
@@ -398,8 +553,9 @@
           <w:ilvl w:val="0"/>
           <w:numId w:val="7"/>
         </w:numPr>
-        <w:spacing w:before="0" w:beforeAutospacing="0" w:after="0" w:afterAutospacing="0" w:line="360" w:lineRule="auto"/>
-        <w:rPr>
+        <w:spacing w:before="0" w:beforeAutospacing="0" w:after="0" w:afterAutospacing="0" w:line="276" w:lineRule="auto"/>
+        <w:rPr>
+          <w:rFonts w:ascii="Helvetica CondensedLight" w:hAnsi="Helvetica CondensedLight"/>
           <w:color w:val="292A2E"/>
           <w:lang w:val="pt-PT"/>
         </w:rPr>
@@ -407,52 +563,20 @@
       <w:r>
         <w:rPr>
           <w:rStyle w:val="Forte"/>
-          <w:color w:val="292A2E"/>
-          <w:lang w:val="pt-PT"/>
-        </w:rPr>
-        <w:t xml:space="preserve">Google </w:t>
-      </w:r>
-      <w:proofErr w:type="spellStart"/>
-      <w:r>
-        <w:rPr>
-          <w:rStyle w:val="Forte"/>
-          <w:color w:val="292A2E"/>
-          <w:lang w:val="pt-PT"/>
-        </w:rPr>
-        <w:t>Scholar</w:t>
-      </w:r>
-      <w:proofErr w:type="spellEnd"/>
-      <w:r>
-        <w:rPr>
-          <w:rStyle w:val="Forte"/>
-          <w:color w:val="292A2E"/>
-          <w:lang w:val="pt-PT"/>
-        </w:rPr>
-        <w:t>:</w:t>
-      </w:r>
-      <w:r>
-        <w:rPr>
+          <w:rFonts w:ascii="Helvetica CondensedLight" w:hAnsi="Helvetica CondensedLight"/>
+          <w:color w:val="292A2E"/>
+          <w:lang w:val="pt-PT"/>
+        </w:rPr>
+        <w:t>Google Scholar:</w:t>
+      </w:r>
+      <w:r>
+        <w:rPr>
+          <w:rFonts w:ascii="Helvetica CondensedLight" w:hAnsi="Helvetica CondensedLight"/>
           <w:color w:val="292A2E"/>
           <w:lang w:val="pt-PT"/>
         </w:rPr>
         <w:br/>
-        <w:t xml:space="preserve">Ideal para encontrar artigos académicos, teses, e publicações científicas sobre AR, deteção de marcadores, e </w:t>
-      </w:r>
-      <w:proofErr w:type="spellStart"/>
-      <w:r>
-        <w:rPr>
-          <w:color w:val="292A2E"/>
-          <w:lang w:val="pt-PT"/>
-        </w:rPr>
-        <w:t>geolocalização</w:t>
-      </w:r>
-      <w:proofErr w:type="spellEnd"/>
-      <w:r>
-        <w:rPr>
-          <w:color w:val="292A2E"/>
-          <w:lang w:val="pt-PT"/>
-        </w:rPr>
-        <w:t>.</w:t>
+        <w:t>Ideal para encontrar artigos académicos, teses, e publicações científicas sobre AR, deteção de marcadores, e geolocalização.</w:t>
       </w:r>
     </w:p>
     <w:p>
@@ -462,8 +586,9 @@
           <w:ilvl w:val="0"/>
           <w:numId w:val="7"/>
         </w:numPr>
-        <w:spacing w:before="0" w:beforeAutospacing="0" w:after="0" w:afterAutospacing="0" w:line="360" w:lineRule="auto"/>
-        <w:rPr>
+        <w:spacing w:before="0" w:beforeAutospacing="0" w:after="0" w:afterAutospacing="0" w:line="276" w:lineRule="auto"/>
+        <w:rPr>
+          <w:rFonts w:ascii="Helvetica CondensedLight" w:hAnsi="Helvetica CondensedLight"/>
           <w:color w:val="292A2E"/>
           <w:lang w:val="pt-PT"/>
         </w:rPr>
@@ -471,31 +596,15 @@
       <w:r>
         <w:rPr>
           <w:rStyle w:val="Forte"/>
-          <w:color w:val="292A2E"/>
-          <w:lang w:val="pt-PT"/>
-        </w:rPr>
-        <w:t xml:space="preserve">IEEE </w:t>
-      </w:r>
-      <w:proofErr w:type="spellStart"/>
-      <w:r>
-        <w:rPr>
-          <w:rStyle w:val="Forte"/>
-          <w:color w:val="292A2E"/>
-          <w:lang w:val="pt-PT"/>
-        </w:rPr>
-        <w:t>Xplore</w:t>
-      </w:r>
-      <w:proofErr w:type="spellEnd"/>
-      <w:r>
-        <w:rPr>
-          <w:rStyle w:val="Forte"/>
-          <w:color w:val="292A2E"/>
-          <w:lang w:val="pt-PT"/>
-        </w:rPr>
-        <w:t>:</w:t>
-      </w:r>
-      <w:r>
-        <w:rPr>
+          <w:rFonts w:ascii="Helvetica CondensedLight" w:hAnsi="Helvetica CondensedLight"/>
+          <w:color w:val="292A2E"/>
+          <w:lang w:val="pt-PT"/>
+        </w:rPr>
+        <w:t>IEEE Xplore:</w:t>
+      </w:r>
+      <w:r>
+        <w:rPr>
+          <w:rFonts w:ascii="Helvetica CondensedLight" w:hAnsi="Helvetica CondensedLight"/>
           <w:color w:val="292A2E"/>
           <w:lang w:val="pt-PT"/>
         </w:rPr>
@@ -510,8 +619,9 @@
           <w:ilvl w:val="0"/>
           <w:numId w:val="7"/>
         </w:numPr>
-        <w:spacing w:before="0" w:beforeAutospacing="0" w:after="0" w:afterAutospacing="0" w:line="360" w:lineRule="auto"/>
-        <w:rPr>
+        <w:spacing w:before="0" w:beforeAutospacing="0" w:after="0" w:afterAutospacing="0" w:line="276" w:lineRule="auto"/>
+        <w:rPr>
+          <w:rFonts w:ascii="Helvetica CondensedLight" w:hAnsi="Helvetica CondensedLight"/>
           <w:color w:val="292A2E"/>
           <w:lang w:val="pt-PT"/>
         </w:rPr>
@@ -519,32 +629,15 @@
       <w:r>
         <w:rPr>
           <w:rStyle w:val="Forte"/>
-          <w:color w:val="292A2E"/>
-          <w:lang w:val="pt-PT"/>
-        </w:rPr>
-        <w:lastRenderedPageBreak/>
-        <w:t xml:space="preserve">ACM Digital </w:t>
-      </w:r>
-      <w:proofErr w:type="spellStart"/>
-      <w:r>
-        <w:rPr>
-          <w:rStyle w:val="Forte"/>
-          <w:color w:val="292A2E"/>
-          <w:lang w:val="pt-PT"/>
-        </w:rPr>
-        <w:t>Library</w:t>
-      </w:r>
-      <w:proofErr w:type="spellEnd"/>
-      <w:r>
-        <w:rPr>
-          <w:rStyle w:val="Forte"/>
-          <w:color w:val="292A2E"/>
-          <w:lang w:val="pt-PT"/>
-        </w:rPr>
-        <w:t>:</w:t>
-      </w:r>
-      <w:r>
-        <w:rPr>
+          <w:rFonts w:ascii="Helvetica CondensedLight" w:hAnsi="Helvetica CondensedLight"/>
+          <w:color w:val="292A2E"/>
+          <w:lang w:val="pt-PT"/>
+        </w:rPr>
+        <w:t>ACM Digital Library:</w:t>
+      </w:r>
+      <w:r>
+        <w:rPr>
+          <w:rFonts w:ascii="Helvetica CondensedLight" w:hAnsi="Helvetica CondensedLight"/>
           <w:color w:val="292A2E"/>
           <w:lang w:val="pt-PT"/>
         </w:rPr>
@@ -559,50 +652,25 @@
           <w:ilvl w:val="0"/>
           <w:numId w:val="7"/>
         </w:numPr>
-        <w:spacing w:before="0" w:beforeAutospacing="0" w:after="0" w:afterAutospacing="0" w:line="360" w:lineRule="auto"/>
-        <w:rPr>
-          <w:color w:val="292A2E"/>
-          <w:lang w:val="pt-PT"/>
-        </w:rPr>
-      </w:pPr>
-      <w:proofErr w:type="spellStart"/>
+        <w:spacing w:before="0" w:beforeAutospacing="0" w:after="0" w:afterAutospacing="0" w:line="276" w:lineRule="auto"/>
+        <w:rPr>
+          <w:rFonts w:ascii="Helvetica CondensedLight" w:hAnsi="Helvetica CondensedLight"/>
+          <w:color w:val="292A2E"/>
+          <w:lang w:val="pt-PT"/>
+        </w:rPr>
+      </w:pPr>
       <w:r>
         <w:rPr>
           <w:rStyle w:val="Forte"/>
-          <w:color w:val="292A2E"/>
-          <w:lang w:val="pt-PT"/>
-        </w:rPr>
-        <w:t>SpringerLink</w:t>
-      </w:r>
-      <w:proofErr w:type="spellEnd"/>
-      <w:r>
-        <w:rPr>
-          <w:rStyle w:val="Forte"/>
-          <w:color w:val="292A2E"/>
-          <w:lang w:val="pt-PT"/>
-        </w:rPr>
-        <w:t xml:space="preserve"> e </w:t>
-      </w:r>
-      <w:proofErr w:type="spellStart"/>
-      <w:r>
-        <w:rPr>
-          <w:rStyle w:val="Forte"/>
-          <w:color w:val="292A2E"/>
-          <w:lang w:val="pt-PT"/>
-        </w:rPr>
-        <w:t>ScienceDirect</w:t>
-      </w:r>
-      <w:proofErr w:type="spellEnd"/>
-      <w:r>
-        <w:rPr>
-          <w:rStyle w:val="Forte"/>
-          <w:color w:val="292A2E"/>
-          <w:lang w:val="pt-PT"/>
-        </w:rPr>
-        <w:t xml:space="preserve"> (Elsevier):</w:t>
-      </w:r>
-      <w:r>
-        <w:rPr>
+          <w:rFonts w:ascii="Helvetica CondensedLight" w:hAnsi="Helvetica CondensedLight"/>
+          <w:color w:val="292A2E"/>
+          <w:lang w:val="pt-PT"/>
+        </w:rPr>
+        <w:t>SpringerLink e ScienceDirect (Elsevier):</w:t>
+      </w:r>
+      <w:r>
+        <w:rPr>
+          <w:rFonts w:ascii="Helvetica CondensedLight" w:hAnsi="Helvetica CondensedLight"/>
           <w:color w:val="292A2E"/>
           <w:lang w:val="pt-PT"/>
         </w:rPr>
@@ -617,8 +685,9 @@
           <w:ilvl w:val="0"/>
           <w:numId w:val="7"/>
         </w:numPr>
-        <w:spacing w:before="0" w:beforeAutospacing="0" w:after="0" w:afterAutospacing="0" w:line="360" w:lineRule="auto"/>
-        <w:rPr>
+        <w:spacing w:before="0" w:beforeAutospacing="0" w:after="0" w:afterAutospacing="0" w:line="276" w:lineRule="auto"/>
+        <w:rPr>
+          <w:rFonts w:ascii="Helvetica CondensedLight" w:hAnsi="Helvetica CondensedLight"/>
           <w:color w:val="292A2E"/>
           <w:lang w:val="pt-PT"/>
         </w:rPr>
@@ -626,100 +695,20 @@
       <w:r>
         <w:rPr>
           <w:rStyle w:val="Forte"/>
-          <w:color w:val="292A2E"/>
-          <w:lang w:val="pt-PT"/>
-        </w:rPr>
-        <w:t xml:space="preserve">Documentação Oficial do </w:t>
-      </w:r>
-      <w:proofErr w:type="spellStart"/>
-      <w:r>
-        <w:rPr>
-          <w:rStyle w:val="Forte"/>
-          <w:color w:val="292A2E"/>
-          <w:lang w:val="pt-PT"/>
-        </w:rPr>
-        <w:t>Unity</w:t>
-      </w:r>
-      <w:proofErr w:type="spellEnd"/>
-      <w:r>
-        <w:rPr>
-          <w:rStyle w:val="Forte"/>
-          <w:color w:val="292A2E"/>
-          <w:lang w:val="pt-PT"/>
-        </w:rPr>
-        <w:t>:</w:t>
-      </w:r>
-      <w:r>
-        <w:rPr>
+          <w:rFonts w:ascii="Helvetica CondensedLight" w:hAnsi="Helvetica CondensedLight"/>
+          <w:color w:val="292A2E"/>
+          <w:lang w:val="pt-PT"/>
+        </w:rPr>
+        <w:t>Documentação Oficial do Unity:</w:t>
+      </w:r>
+      <w:r>
+        <w:rPr>
+          <w:rFonts w:ascii="Helvetica CondensedLight" w:hAnsi="Helvetica CondensedLight"/>
           <w:color w:val="292A2E"/>
           <w:lang w:val="pt-PT"/>
         </w:rPr>
         <w:br/>
-        <w:t xml:space="preserve">Inclui tutoriais, manuais e </w:t>
-      </w:r>
-      <w:proofErr w:type="spellStart"/>
-      <w:r>
-        <w:rPr>
-          <w:color w:val="292A2E"/>
-          <w:lang w:val="pt-PT"/>
-        </w:rPr>
-        <w:t>white</w:t>
-      </w:r>
-      <w:proofErr w:type="spellEnd"/>
-      <w:r>
-        <w:rPr>
-          <w:color w:val="292A2E"/>
-          <w:lang w:val="pt-PT"/>
-        </w:rPr>
-        <w:t xml:space="preserve"> </w:t>
-      </w:r>
-      <w:proofErr w:type="spellStart"/>
-      <w:r>
-        <w:rPr>
-          <w:color w:val="292A2E"/>
-          <w:lang w:val="pt-PT"/>
-        </w:rPr>
-        <w:t>papers</w:t>
-      </w:r>
-      <w:proofErr w:type="spellEnd"/>
-      <w:r>
-        <w:rPr>
-          <w:color w:val="292A2E"/>
-          <w:lang w:val="pt-PT"/>
-        </w:rPr>
-        <w:t xml:space="preserve"> sobre AR Foundation e integrações com </w:t>
-      </w:r>
-      <w:proofErr w:type="spellStart"/>
-      <w:r>
-        <w:rPr>
-          <w:color w:val="292A2E"/>
-          <w:lang w:val="pt-PT"/>
-        </w:rPr>
-        <w:t>Vuforia</w:t>
-      </w:r>
-      <w:proofErr w:type="spellEnd"/>
-      <w:r>
-        <w:rPr>
-          <w:color w:val="292A2E"/>
-          <w:lang w:val="pt-PT"/>
-        </w:rPr>
-        <w:t xml:space="preserve">, que são cruciais para o desenvolvimento no </w:t>
-      </w:r>
-      <w:proofErr w:type="spellStart"/>
-      <w:r>
-        <w:rPr>
-          <w:color w:val="292A2E"/>
-          <w:lang w:val="pt-PT"/>
-        </w:rPr>
-        <w:t>Unity</w:t>
-      </w:r>
-      <w:proofErr w:type="spellEnd"/>
-      <w:r>
-        <w:rPr>
-          <w:color w:val="292A2E"/>
-          <w:lang w:val="pt-PT"/>
-        </w:rPr>
-        <w:t>.</w:t>
+        <w:t>Inclui tutoriais, manuais e white papers sobre AR Foundation e integrações com Vuforia, que são cruciais para o desenvolvimento no Unity.</w:t>
       </w:r>
     </w:p>
     <w:p>
@@ -729,8 +718,9 @@
           <w:ilvl w:val="0"/>
           <w:numId w:val="7"/>
         </w:numPr>
-        <w:spacing w:before="0" w:beforeAutospacing="0" w:after="0" w:afterAutospacing="0" w:line="360" w:lineRule="auto"/>
-        <w:rPr>
+        <w:spacing w:before="0" w:beforeAutospacing="0" w:after="0" w:afterAutospacing="0" w:line="276" w:lineRule="auto"/>
+        <w:rPr>
+          <w:rFonts w:ascii="Helvetica CondensedLight" w:hAnsi="Helvetica CondensedLight"/>
           <w:color w:val="292A2E"/>
           <w:lang w:val="pt-PT"/>
         </w:rPr>
@@ -738,6 +728,7 @@
       <w:r>
         <w:rPr>
           <w:rStyle w:val="Forte"/>
+          <w:rFonts w:ascii="Helvetica CondensedLight" w:hAnsi="Helvetica CondensedLight"/>
           <w:color w:val="292A2E"/>
           <w:lang w:val="pt-PT"/>
         </w:rPr>
@@ -745,114 +736,20 @@
       </w:r>
       <w:r>
         <w:rPr>
+          <w:rFonts w:ascii="Helvetica CondensedLight" w:hAnsi="Helvetica CondensedLight"/>
           <w:color w:val="292A2E"/>
           <w:lang w:val="pt-PT"/>
         </w:rPr>
         <w:br/>
-        <w:t xml:space="preserve">Como o </w:t>
-      </w:r>
-      <w:proofErr w:type="spellStart"/>
-      <w:r>
-        <w:rPr>
-          <w:color w:val="292A2E"/>
-          <w:lang w:val="pt-PT"/>
-        </w:rPr>
-        <w:t>Vuforia</w:t>
-      </w:r>
-      <w:proofErr w:type="spellEnd"/>
-      <w:r>
-        <w:rPr>
-          <w:color w:val="292A2E"/>
-          <w:lang w:val="pt-PT"/>
-        </w:rPr>
-        <w:t xml:space="preserve"> </w:t>
-      </w:r>
-      <w:proofErr w:type="spellStart"/>
-      <w:r>
-        <w:rPr>
-          <w:color w:val="292A2E"/>
-          <w:lang w:val="pt-PT"/>
-        </w:rPr>
-        <w:t>Developer</w:t>
-      </w:r>
-      <w:proofErr w:type="spellEnd"/>
-      <w:r>
-        <w:rPr>
-          <w:color w:val="292A2E"/>
-          <w:lang w:val="pt-PT"/>
-        </w:rPr>
-        <w:t xml:space="preserve"> Portal, </w:t>
-      </w:r>
-      <w:proofErr w:type="spellStart"/>
-      <w:r>
-        <w:rPr>
-          <w:color w:val="292A2E"/>
-          <w:lang w:val="pt-PT"/>
-        </w:rPr>
-        <w:t>Unity</w:t>
-      </w:r>
-      <w:proofErr w:type="spellEnd"/>
-      <w:r>
-        <w:rPr>
-          <w:color w:val="292A2E"/>
-          <w:lang w:val="pt-PT"/>
-        </w:rPr>
-        <w:t xml:space="preserve"> </w:t>
-      </w:r>
-      <w:proofErr w:type="spellStart"/>
-      <w:r>
-        <w:rPr>
-          <w:color w:val="292A2E"/>
-          <w:lang w:val="pt-PT"/>
-        </w:rPr>
-        <w:t>Forums</w:t>
-      </w:r>
-      <w:proofErr w:type="spellEnd"/>
-      <w:r>
-        <w:rPr>
-          <w:color w:val="292A2E"/>
-          <w:lang w:val="pt-PT"/>
-        </w:rPr>
-        <w:t xml:space="preserve"> e comunidades no </w:t>
-      </w:r>
-      <w:proofErr w:type="spellStart"/>
-      <w:r>
-        <w:rPr>
-          <w:color w:val="292A2E"/>
-          <w:lang w:val="pt-PT"/>
-        </w:rPr>
-        <w:t>Stack</w:t>
-      </w:r>
-      <w:proofErr w:type="spellEnd"/>
-      <w:r>
-        <w:rPr>
-          <w:color w:val="292A2E"/>
-          <w:lang w:val="pt-PT"/>
-        </w:rPr>
-        <w:t xml:space="preserve"> </w:t>
-      </w:r>
-      <w:proofErr w:type="spellStart"/>
-      <w:r>
-        <w:rPr>
-          <w:color w:val="292A2E"/>
-          <w:lang w:val="pt-PT"/>
-        </w:rPr>
-        <w:t>Overflow</w:t>
-      </w:r>
-      <w:proofErr w:type="spellEnd"/>
-      <w:r>
-        <w:rPr>
-          <w:color w:val="292A2E"/>
-          <w:lang w:val="pt-PT"/>
-        </w:rPr>
-        <w:t>, onde se discute implementação e desafios práticos.</w:t>
-      </w:r>
-    </w:p>
-    <w:p>
-      <w:pPr>
-        <w:pStyle w:val="NormalWeb"/>
-        <w:spacing w:line="360" w:lineRule="auto"/>
-        <w:rPr>
+        <w:t>Como o Vuforia Developer Portal, Unity Forums e comunidades no Stack Overflow, onde se discute implementação e desafios práticos.</w:t>
+      </w:r>
+    </w:p>
+    <w:p>
+      <w:pPr>
+        <w:pStyle w:val="NormalWeb"/>
+        <w:spacing w:line="276" w:lineRule="auto"/>
+        <w:rPr>
+          <w:rFonts w:ascii="Helvetica CondensedLight" w:hAnsi="Helvetica CondensedLight"/>
           <w:color w:val="292A2E"/>
           <w:lang w:val="pt-PT"/>
         </w:rPr>
@@ -860,9 +757,11 @@
       <w:r>
         <w:rPr>
           <w:rStyle w:val="Forte"/>
-          <w:color w:val="292A2E"/>
-          <w:lang w:val="pt-PT"/>
-        </w:rPr>
+          <w:rFonts w:ascii="Helvetica CondensedLight" w:hAnsi="Helvetica CondensedLight"/>
+          <w:color w:val="292A2E"/>
+          <w:lang w:val="pt-PT"/>
+        </w:rPr>
+        <w:lastRenderedPageBreak/>
         <w:t>Palavras e Frases-Chave para Pesquisa</w:t>
       </w:r>
     </w:p>
@@ -873,36 +772,20 @@
           <w:ilvl w:val="0"/>
           <w:numId w:val="8"/>
         </w:numPr>
-        <w:spacing w:before="0" w:beforeAutospacing="0" w:after="0" w:afterAutospacing="0" w:line="360" w:lineRule="auto"/>
-        <w:rPr>
-          <w:color w:val="292A2E"/>
-        </w:rPr>
-      </w:pPr>
-      <w:proofErr w:type="spellStart"/>
+        <w:spacing w:before="0" w:beforeAutospacing="0" w:after="0" w:afterAutospacing="0" w:line="276" w:lineRule="auto"/>
+        <w:rPr>
+          <w:rFonts w:ascii="Helvetica CondensedLight" w:hAnsi="Helvetica CondensedLight"/>
+          <w:color w:val="292A2E"/>
+        </w:rPr>
+      </w:pPr>
       <w:r>
         <w:rPr>
           <w:rStyle w:val="Forte"/>
-          <w:color w:val="292A2E"/>
-        </w:rPr>
-        <w:t>Realidade</w:t>
-      </w:r>
-      <w:proofErr w:type="spellEnd"/>
-      <w:r>
-        <w:rPr>
-          <w:rStyle w:val="Forte"/>
-          <w:color w:val="292A2E"/>
-        </w:rPr>
-        <w:t xml:space="preserve"> </w:t>
-      </w:r>
-      <w:proofErr w:type="spellStart"/>
-      <w:r>
-        <w:rPr>
-          <w:rStyle w:val="Forte"/>
-          <w:color w:val="292A2E"/>
-        </w:rPr>
-        <w:t>Aumentada</w:t>
-      </w:r>
-      <w:proofErr w:type="spellEnd"/>
+          <w:rFonts w:ascii="Helvetica CondensedLight" w:hAnsi="Helvetica CondensedLight"/>
+          <w:color w:val="292A2E"/>
+        </w:rPr>
+        <w:t>Realidade Aumentada</w:t>
+      </w:r>
     </w:p>
     <w:p>
       <w:pPr>
@@ -911,8 +794,9 @@
           <w:ilvl w:val="0"/>
           <w:numId w:val="8"/>
         </w:numPr>
-        <w:spacing w:before="0" w:beforeAutospacing="0" w:after="0" w:afterAutospacing="0" w:line="360" w:lineRule="auto"/>
-        <w:rPr>
+        <w:spacing w:before="0" w:beforeAutospacing="0" w:after="0" w:afterAutospacing="0" w:line="276" w:lineRule="auto"/>
+        <w:rPr>
+          <w:rFonts w:ascii="Helvetica CondensedLight" w:hAnsi="Helvetica CondensedLight"/>
           <w:color w:val="292A2E"/>
           <w:lang w:val="pt-PT"/>
         </w:rPr>
@@ -920,6 +804,7 @@
       <w:r>
         <w:rPr>
           <w:rStyle w:val="Forte"/>
+          <w:rFonts w:ascii="Helvetica CondensedLight" w:hAnsi="Helvetica CondensedLight"/>
           <w:color w:val="292A2E"/>
           <w:lang w:val="pt-PT"/>
         </w:rPr>
@@ -927,28 +812,20 @@
       </w:r>
       <w:r>
         <w:rPr>
+          <w:rFonts w:ascii="Helvetica CondensedLight" w:hAnsi="Helvetica CondensedLight"/>
           <w:color w:val="292A2E"/>
           <w:lang w:val="pt-PT"/>
         </w:rPr>
         <w:t xml:space="preserve"> ou </w:t>
       </w:r>
-      <w:proofErr w:type="spellStart"/>
       <w:r>
         <w:rPr>
           <w:rStyle w:val="Forte"/>
-          <w:color w:val="292A2E"/>
-          <w:lang w:val="pt-PT"/>
-        </w:rPr>
-        <w:t>Marker-Based</w:t>
-      </w:r>
-      <w:proofErr w:type="spellEnd"/>
-      <w:r>
-        <w:rPr>
-          <w:rStyle w:val="Forte"/>
-          <w:color w:val="292A2E"/>
-          <w:lang w:val="pt-PT"/>
-        </w:rPr>
-        <w:t xml:space="preserve"> AR</w:t>
+          <w:rFonts w:ascii="Helvetica CondensedLight" w:hAnsi="Helvetica CondensedLight"/>
+          <w:color w:val="292A2E"/>
+          <w:lang w:val="pt-PT"/>
+        </w:rPr>
+        <w:t>Marker-Based AR</w:t>
       </w:r>
     </w:p>
     <w:p>
@@ -958,40 +835,34 @@
           <w:ilvl w:val="0"/>
           <w:numId w:val="8"/>
         </w:numPr>
-        <w:spacing w:before="0" w:beforeAutospacing="0" w:after="0" w:afterAutospacing="0" w:line="360" w:lineRule="auto"/>
-        <w:rPr>
-          <w:color w:val="292A2E"/>
-          <w:lang w:val="pt-PT"/>
-        </w:rPr>
-      </w:pPr>
-      <w:proofErr w:type="spellStart"/>
+        <w:spacing w:before="0" w:beforeAutospacing="0" w:after="0" w:afterAutospacing="0" w:line="276" w:lineRule="auto"/>
+        <w:rPr>
+          <w:rFonts w:ascii="Helvetica CondensedLight" w:hAnsi="Helvetica CondensedLight"/>
+          <w:color w:val="292A2E"/>
+          <w:lang w:val="pt-PT"/>
+        </w:rPr>
+      </w:pPr>
       <w:r>
         <w:rPr>
           <w:rStyle w:val="Forte"/>
-          <w:color w:val="292A2E"/>
-          <w:lang w:val="pt-PT"/>
-        </w:rPr>
-        <w:t>Geolocalização</w:t>
-      </w:r>
-      <w:proofErr w:type="spellEnd"/>
+          <w:rFonts w:ascii="Helvetica CondensedLight" w:hAnsi="Helvetica CondensedLight"/>
+          <w:color w:val="292A2E"/>
+          <w:lang w:val="pt-PT"/>
+        </w:rPr>
+        <w:t>Geolocalização em Aplicações Móveis</w:t>
+      </w:r>
+      <w:r>
+        <w:rPr>
+          <w:rFonts w:ascii="Helvetica CondensedLight" w:hAnsi="Helvetica CondensedLight"/>
+          <w:color w:val="292A2E"/>
+          <w:lang w:val="pt-PT"/>
+        </w:rPr>
+        <w:t xml:space="preserve"> ou </w:t>
+      </w:r>
       <w:r>
         <w:rPr>
           <w:rStyle w:val="Forte"/>
-          <w:color w:val="292A2E"/>
-          <w:lang w:val="pt-PT"/>
-        </w:rPr>
-        <w:t xml:space="preserve"> em Aplicações Móveis</w:t>
-      </w:r>
-      <w:r>
-        <w:rPr>
-          <w:color w:val="292A2E"/>
-          <w:lang w:val="pt-PT"/>
-        </w:rPr>
-        <w:t xml:space="preserve"> ou </w:t>
-      </w:r>
-      <w:r>
-        <w:rPr>
-          <w:rStyle w:val="Forte"/>
+          <w:rFonts w:ascii="Helvetica CondensedLight" w:hAnsi="Helvetica CondensedLight"/>
           <w:color w:val="292A2E"/>
           <w:lang w:val="pt-PT"/>
         </w:rPr>
@@ -1005,44 +876,19 @@
           <w:ilvl w:val="0"/>
           <w:numId w:val="8"/>
         </w:numPr>
-        <w:spacing w:before="0" w:beforeAutospacing="0" w:after="0" w:afterAutospacing="0" w:line="360" w:lineRule="auto"/>
-        <w:rPr>
+        <w:spacing w:before="0" w:beforeAutospacing="0" w:after="0" w:afterAutospacing="0" w:line="276" w:lineRule="auto"/>
+        <w:rPr>
+          <w:rFonts w:ascii="Helvetica CondensedLight" w:hAnsi="Helvetica CondensedLight"/>
           <w:color w:val="292A2E"/>
         </w:rPr>
       </w:pPr>
       <w:r>
         <w:rPr>
           <w:rStyle w:val="Forte"/>
-          <w:color w:val="292A2E"/>
-        </w:rPr>
-        <w:t>Unity AR</w:t>
-      </w:r>
-      <w:r>
-        <w:rPr>
-          <w:color w:val="292A2E"/>
-        </w:rPr>
-        <w:t xml:space="preserve"> </w:t>
-      </w:r>
-      <w:proofErr w:type="spellStart"/>
-      <w:r>
-        <w:rPr>
-          <w:color w:val="292A2E"/>
-        </w:rPr>
-        <w:t>ou</w:t>
-      </w:r>
-      <w:proofErr w:type="spellEnd"/>
-      <w:r>
-        <w:rPr>
-          <w:color w:val="292A2E"/>
-        </w:rPr>
-        <w:t xml:space="preserve"> </w:t>
-      </w:r>
-      <w:r>
-        <w:rPr>
-          <w:rStyle w:val="Forte"/>
-          <w:color w:val="292A2E"/>
-        </w:rPr>
-        <w:t>AR Foundation Unity</w:t>
+          <w:rFonts w:ascii="Helvetica CondensedLight" w:hAnsi="Helvetica CondensedLight"/>
+          <w:color w:val="292A2E"/>
+        </w:rPr>
+        <w:t>Vuforia e Realidade Aumentada</w:t>
       </w:r>
     </w:p>
     <w:p>
@@ -1052,43 +898,22 @@
           <w:ilvl w:val="0"/>
           <w:numId w:val="8"/>
         </w:numPr>
-        <w:spacing w:before="0" w:beforeAutospacing="0" w:after="0" w:afterAutospacing="0" w:line="360" w:lineRule="auto"/>
-        <w:rPr>
-          <w:color w:val="292A2E"/>
+        <w:spacing w:before="0" w:beforeAutospacing="0" w:after="0" w:afterAutospacing="0" w:line="276" w:lineRule="auto"/>
+        <w:rPr>
+          <w:rFonts w:ascii="Helvetica CondensedLight" w:hAnsi="Helvetica CondensedLight"/>
+          <w:color w:val="292A2E"/>
+          <w:lang w:val="pt-PT"/>
         </w:rPr>
       </w:pPr>
       <w:r>
         <w:rPr>
           <w:rStyle w:val="Forte"/>
-          <w:color w:val="292A2E"/>
-        </w:rPr>
-        <w:t xml:space="preserve">Vuforia e </w:t>
-      </w:r>
-      <w:proofErr w:type="spellStart"/>
-      <w:r>
-        <w:rPr>
-          <w:rStyle w:val="Forte"/>
-          <w:color w:val="292A2E"/>
-        </w:rPr>
-        <w:t>Realidade</w:t>
-      </w:r>
-      <w:proofErr w:type="spellEnd"/>
-      <w:r>
-        <w:rPr>
-          <w:rStyle w:val="Forte"/>
-          <w:color w:val="292A2E"/>
-        </w:rPr>
-        <w:t xml:space="preserve"> </w:t>
-      </w:r>
-      <w:proofErr w:type="spellStart"/>
-      <w:r>
-        <w:rPr>
-          <w:rStyle w:val="Forte"/>
-          <w:color w:val="292A2E"/>
-        </w:rPr>
-        <w:t>Aumentada</w:t>
-      </w:r>
-      <w:proofErr w:type="spellEnd"/>
+          <w:rFonts w:ascii="Helvetica CondensedLight" w:hAnsi="Helvetica CondensedLight"/>
+          <w:color w:val="292A2E"/>
+          <w:lang w:val="pt-PT"/>
+        </w:rPr>
+        <w:t>Fusão de Dados de Câmaras e GPS</w:t>
+      </w:r>
     </w:p>
     <w:p>
       <w:pPr>
@@ -1097,19 +922,19 @@
           <w:ilvl w:val="0"/>
           <w:numId w:val="8"/>
         </w:numPr>
-        <w:spacing w:before="0" w:beforeAutospacing="0" w:after="0" w:afterAutospacing="0" w:line="360" w:lineRule="auto"/>
-        <w:rPr>
-          <w:color w:val="292A2E"/>
-          <w:lang w:val="pt-PT"/>
+        <w:spacing w:before="0" w:beforeAutospacing="0" w:after="0" w:afterAutospacing="0" w:line="276" w:lineRule="auto"/>
+        <w:rPr>
+          <w:rFonts w:ascii="Helvetica CondensedLight" w:hAnsi="Helvetica CondensedLight"/>
+          <w:color w:val="292A2E"/>
         </w:rPr>
       </w:pPr>
       <w:r>
         <w:rPr>
           <w:rStyle w:val="Forte"/>
-          <w:color w:val="292A2E"/>
-          <w:lang w:val="pt-PT"/>
-        </w:rPr>
-        <w:t>Fusão de Dados de Câmaras e GPS</w:t>
+          <w:rFonts w:ascii="Helvetica CondensedLight" w:hAnsi="Helvetica CondensedLight"/>
+          <w:color w:val="292A2E"/>
+        </w:rPr>
+        <w:t>Tracking de Marcadores em AR</w:t>
       </w:r>
     </w:p>
     <w:p>
@@ -1119,49 +944,21 @@
           <w:ilvl w:val="0"/>
           <w:numId w:val="8"/>
         </w:numPr>
-        <w:spacing w:before="0" w:beforeAutospacing="0" w:after="0" w:afterAutospacing="0" w:line="360" w:lineRule="auto"/>
-        <w:rPr>
-          <w:color w:val="292A2E"/>
+        <w:spacing w:before="0" w:beforeAutospacing="0" w:after="0" w:afterAutospacing="0" w:line="276" w:lineRule="auto"/>
+        <w:rPr>
+          <w:rFonts w:ascii="Helvetica CondensedLight" w:hAnsi="Helvetica CondensedLight"/>
+          <w:color w:val="292A2E"/>
+          <w:lang w:val="pt-PT"/>
         </w:rPr>
       </w:pPr>
       <w:r>
         <w:rPr>
           <w:rStyle w:val="Forte"/>
-          <w:color w:val="292A2E"/>
-        </w:rPr>
-        <w:t xml:space="preserve">Tracking de </w:t>
-      </w:r>
-      <w:proofErr w:type="spellStart"/>
-      <w:r>
-        <w:rPr>
-          <w:rStyle w:val="Forte"/>
-          <w:color w:val="292A2E"/>
-        </w:rPr>
-        <w:t>Marcadores</w:t>
-      </w:r>
-      <w:proofErr w:type="spellEnd"/>
-      <w:r>
-        <w:rPr>
-          <w:rStyle w:val="Forte"/>
-          <w:color w:val="292A2E"/>
-        </w:rPr>
-        <w:t xml:space="preserve"> </w:t>
-      </w:r>
-      <w:proofErr w:type="spellStart"/>
-      <w:r>
-        <w:rPr>
-          <w:rStyle w:val="Forte"/>
-          <w:color w:val="292A2E"/>
-        </w:rPr>
-        <w:t>em</w:t>
-      </w:r>
-      <w:proofErr w:type="spellEnd"/>
-      <w:r>
-        <w:rPr>
-          <w:rStyle w:val="Forte"/>
-          <w:color w:val="292A2E"/>
-        </w:rPr>
-        <w:t xml:space="preserve"> AR</w:t>
+          <w:rFonts w:ascii="Helvetica CondensedLight" w:hAnsi="Helvetica CondensedLight"/>
+          <w:color w:val="292A2E"/>
+          <w:lang w:val="pt-PT"/>
+        </w:rPr>
+        <w:t>Aplicações de AR no Setor Imobiliário</w:t>
       </w:r>
     </w:p>
     <w:p>
@@ -1171,19 +968,19 @@
           <w:ilvl w:val="0"/>
           <w:numId w:val="8"/>
         </w:numPr>
-        <w:spacing w:before="0" w:beforeAutospacing="0" w:after="0" w:afterAutospacing="0" w:line="360" w:lineRule="auto"/>
-        <w:rPr>
-          <w:color w:val="292A2E"/>
-          <w:lang w:val="pt-PT"/>
+        <w:spacing w:before="0" w:beforeAutospacing="0" w:after="0" w:afterAutospacing="0" w:line="276" w:lineRule="auto"/>
+        <w:rPr>
+          <w:rFonts w:ascii="Helvetica CondensedLight" w:hAnsi="Helvetica CondensedLight"/>
+          <w:color w:val="292A2E"/>
         </w:rPr>
       </w:pPr>
       <w:r>
         <w:rPr>
           <w:rStyle w:val="Forte"/>
-          <w:color w:val="292A2E"/>
-          <w:lang w:val="pt-PT"/>
-        </w:rPr>
-        <w:t>Aplicações de AR no Sector Imobiliário</w:t>
+          <w:rFonts w:ascii="Helvetica CondensedLight" w:hAnsi="Helvetica CondensedLight"/>
+          <w:color w:val="292A2E"/>
+        </w:rPr>
+        <w:t>Prototipagem de Realidade Aumentada</w:t>
       </w:r>
     </w:p>
     <w:p>
@@ -1193,69 +990,17 @@
           <w:ilvl w:val="0"/>
           <w:numId w:val="8"/>
         </w:numPr>
-        <w:spacing w:before="0" w:beforeAutospacing="0" w:after="0" w:afterAutospacing="0" w:line="360" w:lineRule="auto"/>
-        <w:rPr>
-          <w:color w:val="292A2E"/>
-        </w:rPr>
-      </w:pPr>
-      <w:proofErr w:type="spellStart"/>
+        <w:spacing w:before="0" w:beforeAutospacing="0" w:after="0" w:afterAutospacing="0" w:line="276" w:lineRule="auto"/>
+        <w:rPr>
+          <w:rFonts w:ascii="Helvetica CondensedLight" w:hAnsi="Helvetica CondensedLight"/>
+          <w:color w:val="292A2E"/>
+          <w:lang w:val="pt-PT"/>
+        </w:rPr>
+      </w:pPr>
       <w:r>
         <w:rPr>
           <w:rStyle w:val="Forte"/>
-          <w:color w:val="292A2E"/>
-        </w:rPr>
-        <w:t>Prototipagem</w:t>
-      </w:r>
-      <w:proofErr w:type="spellEnd"/>
-      <w:r>
-        <w:rPr>
-          <w:rStyle w:val="Forte"/>
-          <w:color w:val="292A2E"/>
-        </w:rPr>
-        <w:t xml:space="preserve"> de </w:t>
-      </w:r>
-      <w:proofErr w:type="spellStart"/>
-      <w:r>
-        <w:rPr>
-          <w:rStyle w:val="Forte"/>
-          <w:color w:val="292A2E"/>
-        </w:rPr>
-        <w:t>Realidade</w:t>
-      </w:r>
-      <w:proofErr w:type="spellEnd"/>
-      <w:r>
-        <w:rPr>
-          <w:rStyle w:val="Forte"/>
-          <w:color w:val="292A2E"/>
-        </w:rPr>
-        <w:t xml:space="preserve"> </w:t>
-      </w:r>
-      <w:proofErr w:type="spellStart"/>
-      <w:r>
-        <w:rPr>
-          <w:rStyle w:val="Forte"/>
-          <w:color w:val="292A2E"/>
-        </w:rPr>
-        <w:t>Aumentada</w:t>
-      </w:r>
-      <w:proofErr w:type="spellEnd"/>
-    </w:p>
-    <w:p>
-      <w:pPr>
-        <w:pStyle w:val="NormalWeb"/>
-        <w:numPr>
-          <w:ilvl w:val="0"/>
-          <w:numId w:val="8"/>
-        </w:numPr>
-        <w:spacing w:before="0" w:beforeAutospacing="0" w:after="0" w:afterAutospacing="0" w:line="360" w:lineRule="auto"/>
-        <w:rPr>
-          <w:color w:val="292A2E"/>
-          <w:lang w:val="pt-PT"/>
-        </w:rPr>
-      </w:pPr>
-      <w:r>
-        <w:rPr>
-          <w:rStyle w:val="Forte"/>
+          <w:rFonts w:ascii="Helvetica CondensedLight" w:hAnsi="Helvetica CondensedLight"/>
           <w:color w:val="292A2E"/>
           <w:lang w:val="pt-PT"/>
         </w:rPr>
@@ -1265,14 +1010,16 @@
     <w:p>
       <w:pPr>
         <w:pStyle w:val="NormalWeb"/>
-        <w:spacing w:line="360" w:lineRule="auto"/>
-        <w:rPr>
-          <w:color w:val="292A2E"/>
-          <w:lang w:val="pt-PT"/>
-        </w:rPr>
-      </w:pPr>
-      <w:r>
-        <w:rPr>
+        <w:spacing w:line="276" w:lineRule="auto"/>
+        <w:rPr>
+          <w:rFonts w:ascii="Helvetica CondensedLight" w:hAnsi="Helvetica CondensedLight"/>
+          <w:color w:val="292A2E"/>
+          <w:lang w:val="pt-PT"/>
+        </w:rPr>
+      </w:pPr>
+      <w:r>
+        <w:rPr>
+          <w:rFonts w:ascii="Helvetica CondensedLight" w:hAnsi="Helvetica CondensedLight"/>
           <w:color w:val="292A2E"/>
           <w:lang w:val="pt-PT"/>
         </w:rPr>
@@ -1286,34 +1033,20 @@
           <w:ilvl w:val="0"/>
           <w:numId w:val="9"/>
         </w:numPr>
-        <w:spacing w:before="0" w:beforeAutospacing="0" w:after="0" w:afterAutospacing="0" w:line="360" w:lineRule="auto"/>
-        <w:rPr>
-          <w:color w:val="292A2E"/>
-          <w:lang w:val="pt-PT"/>
-        </w:rPr>
-      </w:pPr>
-      <w:r>
-        <w:rPr>
-          <w:color w:val="292A2E"/>
-          <w:lang w:val="pt-PT"/>
-        </w:rPr>
-        <w:t xml:space="preserve">“Realidade aumentada baseada em marcadores </w:t>
-      </w:r>
-      <w:proofErr w:type="spellStart"/>
-      <w:r>
-        <w:rPr>
-          <w:color w:val="292A2E"/>
-          <w:lang w:val="pt-PT"/>
-        </w:rPr>
-        <w:t>Unity</w:t>
-      </w:r>
-      <w:proofErr w:type="spellEnd"/>
-      <w:r>
-        <w:rPr>
-          <w:color w:val="292A2E"/>
-          <w:lang w:val="pt-PT"/>
-        </w:rPr>
-        <w:t>”</w:t>
+        <w:spacing w:before="0" w:beforeAutospacing="0" w:after="0" w:afterAutospacing="0" w:line="276" w:lineRule="auto"/>
+        <w:rPr>
+          <w:rFonts w:ascii="Helvetica CondensedLight" w:hAnsi="Helvetica CondensedLight"/>
+          <w:color w:val="292A2E"/>
+          <w:lang w:val="pt-PT"/>
+        </w:rPr>
+      </w:pPr>
+      <w:r>
+        <w:rPr>
+          <w:rFonts w:ascii="Helvetica CondensedLight" w:hAnsi="Helvetica CondensedLight"/>
+          <w:color w:val="292A2E"/>
+          <w:lang w:val="pt-PT"/>
+        </w:rPr>
+        <w:t>“Realidade aumentada baseada em marcadores Unity”</w:t>
       </w:r>
     </w:p>
     <w:p>
@@ -1323,34 +1056,20 @@
           <w:ilvl w:val="0"/>
           <w:numId w:val="9"/>
         </w:numPr>
-        <w:spacing w:before="0" w:beforeAutospacing="0" w:after="0" w:afterAutospacing="0" w:line="360" w:lineRule="auto"/>
-        <w:rPr>
-          <w:color w:val="292A2E"/>
-          <w:lang w:val="pt-PT"/>
-        </w:rPr>
-      </w:pPr>
-      <w:r>
-        <w:rPr>
-          <w:color w:val="292A2E"/>
-          <w:lang w:val="pt-PT"/>
-        </w:rPr>
-        <w:t>“</w:t>
-      </w:r>
-      <w:proofErr w:type="spellStart"/>
-      <w:r>
-        <w:rPr>
-          <w:color w:val="292A2E"/>
-          <w:lang w:val="pt-PT"/>
-        </w:rPr>
-        <w:t>Geolocalização</w:t>
-      </w:r>
-      <w:proofErr w:type="spellEnd"/>
-      <w:r>
-        <w:rPr>
-          <w:color w:val="292A2E"/>
-          <w:lang w:val="pt-PT"/>
-        </w:rPr>
-        <w:t xml:space="preserve"> e AR para visualização imobiliária”</w:t>
+        <w:spacing w:before="0" w:beforeAutospacing="0" w:after="0" w:afterAutospacing="0" w:line="276" w:lineRule="auto"/>
+        <w:rPr>
+          <w:rFonts w:ascii="Helvetica CondensedLight" w:hAnsi="Helvetica CondensedLight"/>
+          <w:color w:val="292A2E"/>
+          <w:lang w:val="pt-PT"/>
+        </w:rPr>
+      </w:pPr>
+      <w:r>
+        <w:rPr>
+          <w:rFonts w:ascii="Helvetica CondensedLight" w:hAnsi="Helvetica CondensedLight"/>
+          <w:color w:val="292A2E"/>
+          <w:lang w:val="pt-PT"/>
+        </w:rPr>
+        <w:t>“Geolocalização e AR para visualização imobiliária”</w:t>
       </w:r>
     </w:p>
     <w:p>
@@ -1360,46 +1079,32 @@
           <w:ilvl w:val="0"/>
           <w:numId w:val="9"/>
         </w:numPr>
-        <w:spacing w:before="0" w:beforeAutospacing="0" w:after="0" w:afterAutospacing="0" w:line="360" w:lineRule="auto"/>
-        <w:rPr>
-          <w:color w:val="292A2E"/>
-          <w:lang w:val="pt-PT"/>
-        </w:rPr>
-      </w:pPr>
-      <w:r>
-        <w:rPr>
-          <w:color w:val="292A2E"/>
-          <w:lang w:val="pt-PT"/>
-        </w:rPr>
-        <w:t>“</w:t>
-      </w:r>
-      <w:proofErr w:type="spellStart"/>
-      <w:r>
-        <w:rPr>
-          <w:color w:val="292A2E"/>
-          <w:lang w:val="pt-PT"/>
-        </w:rPr>
-        <w:t>Vuforia</w:t>
-      </w:r>
-      <w:proofErr w:type="spellEnd"/>
-      <w:r>
-        <w:rPr>
-          <w:color w:val="292A2E"/>
-          <w:lang w:val="pt-PT"/>
-        </w:rPr>
-        <w:t xml:space="preserve"> </w:t>
-      </w:r>
-      <w:proofErr w:type="spellStart"/>
-      <w:r>
-        <w:rPr>
-          <w:color w:val="292A2E"/>
-          <w:lang w:val="pt-PT"/>
-        </w:rPr>
-        <w:t>detecção</w:t>
-      </w:r>
-      <w:proofErr w:type="spellEnd"/>
-      <w:r>
-        <w:rPr>
+        <w:spacing w:before="0" w:beforeAutospacing="0" w:after="0" w:afterAutospacing="0" w:line="276" w:lineRule="auto"/>
+        <w:rPr>
+          <w:rFonts w:ascii="Helvetica CondensedLight" w:hAnsi="Helvetica CondensedLight"/>
+          <w:color w:val="292A2E"/>
+          <w:lang w:val="pt-PT"/>
+        </w:rPr>
+      </w:pPr>
+      <w:r>
+        <w:rPr>
+          <w:rFonts w:ascii="Helvetica CondensedLight" w:hAnsi="Helvetica CondensedLight"/>
+          <w:color w:val="292A2E"/>
+          <w:lang w:val="pt-PT"/>
+        </w:rPr>
+        <w:t xml:space="preserve">“Vuforia </w:t>
+      </w:r>
+      <w:r>
+        <w:rPr>
+          <w:rFonts w:ascii="Helvetica CondensedLight" w:hAnsi="Helvetica CondensedLight"/>
+          <w:color w:val="292A2E"/>
+          <w:lang w:val="pt-PT"/>
+        </w:rPr>
+        <w:t>deteção</w:t>
+      </w:r>
+      <w:r>
+        <w:rPr>
+          <w:rFonts w:ascii="Helvetica CondensedLight" w:hAnsi="Helvetica CondensedLight"/>
           <w:color w:val="292A2E"/>
           <w:lang w:val="pt-PT"/>
         </w:rPr>
@@ -1409,14 +1114,16 @@
     <w:p>
       <w:pPr>
         <w:pStyle w:val="NormalWeb"/>
-        <w:spacing w:line="360" w:lineRule="auto"/>
-        <w:rPr>
-          <w:color w:val="292A2E"/>
-          <w:lang w:val="pt-PT"/>
-        </w:rPr>
-      </w:pPr>
-      <w:r>
-        <w:rPr>
+        <w:spacing w:line="276" w:lineRule="auto"/>
+        <w:rPr>
+          <w:rFonts w:ascii="Helvetica CondensedLight" w:hAnsi="Helvetica CondensedLight"/>
+          <w:color w:val="292A2E"/>
+          <w:lang w:val="pt-PT"/>
+        </w:rPr>
+      </w:pPr>
+      <w:r>
+        <w:rPr>
+          <w:rFonts w:ascii="Helvetica CondensedLight" w:hAnsi="Helvetica CondensedLight"/>
           <w:color w:val="292A2E"/>
           <w:lang w:val="pt-PT"/>
         </w:rPr>
@@ -1426,18 +1133,20 @@
     <w:p>
       <w:pPr>
         <w:pStyle w:val="NormalWeb"/>
-        <w:spacing w:line="360" w:lineRule="auto"/>
-        <w:rPr>
-          <w:color w:val="292A2E"/>
-          <w:lang w:val="pt-PT"/>
-        </w:rPr>
-      </w:pPr>
-    </w:p>
-    <w:p>
-      <w:pPr>
-        <w:pStyle w:val="NormalWeb"/>
-        <w:spacing w:line="360" w:lineRule="auto"/>
-        <w:rPr>
+        <w:spacing w:line="276" w:lineRule="auto"/>
+        <w:rPr>
+          <w:rFonts w:ascii="Helvetica CondensedLight" w:hAnsi="Helvetica CondensedLight"/>
+          <w:color w:val="292A2E"/>
+          <w:lang w:val="pt-PT"/>
+        </w:rPr>
+      </w:pPr>
+    </w:p>
+    <w:p>
+      <w:pPr>
+        <w:pStyle w:val="NormalWeb"/>
+        <w:spacing w:line="276" w:lineRule="auto"/>
+        <w:rPr>
+          <w:rFonts w:ascii="Helvetica CondensedLight" w:hAnsi="Helvetica CondensedLight"/>
           <w:color w:val="292A2E"/>
           <w:lang w:val="pt-PT"/>
         </w:rPr>
@@ -1445,18 +1154,19 @@
       <w:r>
         <w:rPr>
           <w:rStyle w:val="Forte"/>
-          <w:color w:val="292A2E"/>
-          <w:lang w:val="pt-PT"/>
-        </w:rPr>
-        <w:lastRenderedPageBreak/>
+          <w:rFonts w:ascii="Helvetica CondensedLight" w:hAnsi="Helvetica CondensedLight"/>
+          <w:color w:val="292A2E"/>
+          <w:lang w:val="pt-PT"/>
+        </w:rPr>
         <w:t>Pesquisa</w:t>
       </w:r>
     </w:p>
     <w:p>
       <w:pPr>
         <w:pStyle w:val="NormalWeb"/>
-        <w:spacing w:line="360" w:lineRule="auto"/>
-        <w:rPr>
+        <w:spacing w:line="276" w:lineRule="auto"/>
+        <w:rPr>
+          <w:rFonts w:ascii="Helvetica CondensedLight" w:hAnsi="Helvetica CondensedLight"/>
           <w:color w:val="292A2E"/>
           <w:lang w:val="pt-PT"/>
         </w:rPr>
@@ -1464,6 +1174,7 @@
       <w:r>
         <w:rPr>
           <w:rStyle w:val="Forte"/>
+          <w:rFonts w:ascii="Helvetica CondensedLight" w:hAnsi="Helvetica CondensedLight"/>
           <w:color w:val="292A2E"/>
           <w:lang w:val="pt-PT"/>
         </w:rPr>
@@ -1473,70 +1184,29 @@
     <w:p>
       <w:pPr>
         <w:pStyle w:val="NormalWeb"/>
-        <w:spacing w:line="360" w:lineRule="auto"/>
-        <w:rPr>
-          <w:color w:val="292A2E"/>
-          <w:lang w:val="pt-PT"/>
-        </w:rPr>
-      </w:pPr>
-      <w:hyperlink r:id="rId5" w:history="1">
+        <w:spacing w:line="276" w:lineRule="auto"/>
+        <w:rPr>
+          <w:rFonts w:ascii="Helvetica CondensedLight" w:hAnsi="Helvetica CondensedLight"/>
+          <w:color w:val="292A2E"/>
+          <w:lang w:val="pt-PT"/>
+        </w:rPr>
+      </w:pPr>
+      <w:hyperlink r:id="rId8" w:history="1">
         <w:r>
           <w:rPr>
             <w:rStyle w:val="19itglyw"/>
+            <w:rFonts w:ascii="Helvetica CondensedLight" w:hAnsi="Helvetica CondensedLight"/>
             <w:color w:val="1868DB"/>
             <w:bdr w:val="none" w:sz="0" w:space="0" w:color="auto" w:frame="1"/>
             <w:shd w:val="clear" w:color="auto" w:fill="FFFFFF"/>
             <w:lang w:val="pt-PT"/>
           </w:rPr>
-          <w:t xml:space="preserve">Aplicação de Realidade Aumentada em projetos de Engenharia e Arquitetura : desenvolvendo de aplicações mobile com </w:t>
-        </w:r>
-        <w:proofErr w:type="spellStart"/>
-        <w:r>
-          <w:rPr>
-            <w:rStyle w:val="19itglyw"/>
-            <w:color w:val="1868DB"/>
-            <w:bdr w:val="none" w:sz="0" w:space="0" w:color="auto" w:frame="1"/>
-            <w:shd w:val="clear" w:color="auto" w:fill="FFFFFF"/>
-            <w:lang w:val="pt-PT"/>
-          </w:rPr>
-          <w:t>Unity</w:t>
-        </w:r>
-        <w:proofErr w:type="spellEnd"/>
-        <w:r>
-          <w:rPr>
-            <w:rStyle w:val="19itglyw"/>
-            <w:color w:val="1868DB"/>
-            <w:bdr w:val="none" w:sz="0" w:space="0" w:color="auto" w:frame="1"/>
-            <w:shd w:val="clear" w:color="auto" w:fill="FFFFFF"/>
-            <w:lang w:val="pt-PT"/>
-          </w:rPr>
-          <w:t xml:space="preserve"> e </w:t>
-        </w:r>
-        <w:proofErr w:type="spellStart"/>
-        <w:r>
-          <w:rPr>
-            <w:rStyle w:val="19itglyw"/>
-            <w:color w:val="1868DB"/>
-            <w:bdr w:val="none" w:sz="0" w:space="0" w:color="auto" w:frame="1"/>
-            <w:shd w:val="clear" w:color="auto" w:fill="FFFFFF"/>
-            <w:lang w:val="pt-PT"/>
-          </w:rPr>
-          <w:t>Vuforia</w:t>
-        </w:r>
-        <w:proofErr w:type="spellEnd"/>
-        <w:r>
-          <w:rPr>
-            <w:rStyle w:val="19itglyw"/>
-            <w:color w:val="1868DB"/>
-            <w:bdr w:val="none" w:sz="0" w:space="0" w:color="auto" w:frame="1"/>
-            <w:shd w:val="clear" w:color="auto" w:fill="FFFFFF"/>
-            <w:lang w:val="pt-PT"/>
-          </w:rPr>
-          <w:t xml:space="preserve"> AR</w:t>
+          <w:t>Aplicação de Realidade Aumentada em projetos de Engenharia e Arquitetura : desenvolvendo de aplicações mobile com Unity e Vuforia AR</w:t>
         </w:r>
       </w:hyperlink>
       <w:r>
         <w:rPr>
+          <w:rFonts w:ascii="Helvetica CondensedLight" w:hAnsi="Helvetica CondensedLight"/>
           <w:color w:val="292A2E"/>
           <w:lang w:val="pt-PT"/>
         </w:rPr>
@@ -1546,14 +1216,16 @@
     <w:p>
       <w:pPr>
         <w:pStyle w:val="NormalWeb"/>
-        <w:spacing w:line="360" w:lineRule="auto"/>
-        <w:rPr>
-          <w:color w:val="292A2E"/>
-          <w:lang w:val="pt-PT"/>
-        </w:rPr>
-      </w:pPr>
-      <w:r>
-        <w:rPr>
+        <w:spacing w:line="276" w:lineRule="auto"/>
+        <w:rPr>
+          <w:rFonts w:ascii="Helvetica CondensedLight" w:hAnsi="Helvetica CondensedLight"/>
+          <w:color w:val="292A2E"/>
+          <w:lang w:val="pt-PT"/>
+        </w:rPr>
+      </w:pPr>
+      <w:r>
+        <w:rPr>
+          <w:rFonts w:ascii="Helvetica CondensedLight" w:hAnsi="Helvetica CondensedLight"/>
           <w:color w:val="292A2E"/>
           <w:lang w:val="pt-PT"/>
         </w:rPr>
@@ -1563,111 +1235,84 @@
     <w:p>
       <w:pPr>
         <w:pStyle w:val="NormalWeb"/>
-        <w:spacing w:line="360" w:lineRule="auto"/>
-        <w:rPr>
-          <w:color w:val="292A2E"/>
-          <w:lang w:val="pt-PT"/>
-        </w:rPr>
-      </w:pPr>
-      <w:r>
-        <w:rPr>
+        <w:spacing w:line="276" w:lineRule="auto"/>
+        <w:rPr>
+          <w:rFonts w:ascii="Helvetica CondensedLight" w:hAnsi="Helvetica CondensedLight"/>
+          <w:color w:val="292A2E"/>
+          <w:lang w:val="pt-PT"/>
+        </w:rPr>
+      </w:pPr>
+      <w:r>
+        <w:rPr>
+          <w:rFonts w:ascii="Helvetica CondensedLight" w:hAnsi="Helvetica CondensedLight"/>
           <w:color w:val="292A2E"/>
           <w:lang w:val="pt-PT"/>
         </w:rPr>
         <w:t xml:space="preserve">Utilização de </w:t>
       </w:r>
-      <w:proofErr w:type="spellStart"/>
       <w:r>
         <w:rPr>
           <w:rStyle w:val="CdigoHTML"/>
-          <w:rFonts w:ascii="Times New Roman" w:hAnsi="Times New Roman" w:cs="Times New Roman"/>
+          <w:rFonts w:ascii="Helvetica CondensedLight" w:hAnsi="Helvetica CondensedLight" w:cs="Times New Roman"/>
           <w:color w:val="292A2E"/>
           <w:sz w:val="21"/>
           <w:szCs w:val="21"/>
           <w:bdr w:val="none" w:sz="0" w:space="0" w:color="auto" w:frame="1"/>
           <w:lang w:val="pt-PT"/>
         </w:rPr>
-        <w:t>Vuforia</w:t>
-      </w:r>
-      <w:proofErr w:type="spellEnd"/>
-      <w:r>
-        <w:rPr>
-          <w:rStyle w:val="CdigoHTML"/>
-          <w:rFonts w:ascii="Times New Roman" w:hAnsi="Times New Roman" w:cs="Times New Roman"/>
-          <w:color w:val="292A2E"/>
-          <w:sz w:val="21"/>
-          <w:szCs w:val="21"/>
-          <w:bdr w:val="none" w:sz="0" w:space="0" w:color="auto" w:frame="1"/>
-          <w:lang w:val="pt-PT"/>
-        </w:rPr>
-        <w:t xml:space="preserve"> AR</w:t>
-      </w:r>
-      <w:r>
-        <w:rPr>
-          <w:color w:val="292A2E"/>
-          <w:lang w:val="pt-PT"/>
-        </w:rPr>
-        <w:t xml:space="preserve"> para a Identificação de imagens. </w:t>
-      </w:r>
-      <w:proofErr w:type="spellStart"/>
-      <w:r>
-        <w:rPr>
-          <w:color w:val="292A2E"/>
-          <w:lang w:val="pt-PT"/>
-        </w:rPr>
-        <w:t>Vuforia</w:t>
-      </w:r>
-      <w:proofErr w:type="spellEnd"/>
-      <w:r>
-        <w:rPr>
-          <w:color w:val="292A2E"/>
-          <w:lang w:val="pt-PT"/>
-        </w:rPr>
-        <w:t xml:space="preserve"> AR é um API bastante </w:t>
-      </w:r>
-      <w:proofErr w:type="spellStart"/>
-      <w:r>
-        <w:rPr>
-          <w:color w:val="292A2E"/>
-          <w:lang w:val="pt-PT"/>
-        </w:rPr>
-        <w:t>pretinente</w:t>
-      </w:r>
-      <w:proofErr w:type="spellEnd"/>
-      <w:r>
-        <w:rPr>
+        <w:t>Vuforia AR</w:t>
+      </w:r>
+      <w:r>
+        <w:rPr>
+          <w:rFonts w:ascii="Helvetica CondensedLight" w:hAnsi="Helvetica CondensedLight"/>
+          <w:color w:val="292A2E"/>
+          <w:lang w:val="pt-PT"/>
+        </w:rPr>
+        <w:t xml:space="preserve"> para a Identificação de imagens. Vuforia AR é um API bastante </w:t>
+      </w:r>
+      <w:r>
+        <w:rPr>
+          <w:rFonts w:ascii="Helvetica CondensedLight" w:hAnsi="Helvetica CondensedLight"/>
+          <w:color w:val="292A2E"/>
+          <w:lang w:val="pt-PT"/>
+        </w:rPr>
+        <w:t>pertinente</w:t>
+      </w:r>
+      <w:r>
+        <w:rPr>
+          <w:rFonts w:ascii="Helvetica CondensedLight" w:hAnsi="Helvetica CondensedLight"/>
           <w:color w:val="292A2E"/>
           <w:lang w:val="pt-PT"/>
         </w:rPr>
         <w:t xml:space="preserve"> para o tema deste estágio, não só resolve o Modulo de Reconhecimento Visual, como é extremamente </w:t>
       </w:r>
-      <w:proofErr w:type="spellStart"/>
-      <w:r>
-        <w:rPr>
-          <w:color w:val="292A2E"/>
-          <w:lang w:val="pt-PT"/>
-        </w:rPr>
-        <w:t>facil</w:t>
-      </w:r>
-      <w:proofErr w:type="spellEnd"/>
-      <w:r>
-        <w:rPr>
+      <w:r>
+        <w:rPr>
+          <w:rFonts w:ascii="Helvetica CondensedLight" w:hAnsi="Helvetica CondensedLight"/>
+          <w:color w:val="292A2E"/>
+          <w:lang w:val="pt-PT"/>
+        </w:rPr>
+        <w:t>fácil</w:t>
+      </w:r>
+      <w:r>
+        <w:rPr>
+          <w:rFonts w:ascii="Helvetica CondensedLight" w:hAnsi="Helvetica CondensedLight"/>
           <w:color w:val="292A2E"/>
           <w:lang w:val="pt-PT"/>
         </w:rPr>
         <w:t xml:space="preserve"> de escalar a quantidade de imagens que a APP reconhece, com </w:t>
       </w:r>
-      <w:proofErr w:type="spellStart"/>
-      <w:r>
-        <w:rPr>
-          <w:color w:val="292A2E"/>
-          <w:lang w:val="pt-PT"/>
-        </w:rPr>
-        <w:t>minima</w:t>
-      </w:r>
-      <w:proofErr w:type="spellEnd"/>
-      <w:r>
-        <w:rPr>
+      <w:r>
+        <w:rPr>
+          <w:rFonts w:ascii="Helvetica CondensedLight" w:hAnsi="Helvetica CondensedLight"/>
+          <w:color w:val="292A2E"/>
+          <w:lang w:val="pt-PT"/>
+        </w:rPr>
+        <w:t>mínima</w:t>
+      </w:r>
+      <w:r>
+        <w:rPr>
+          <w:rFonts w:ascii="Helvetica CondensedLight" w:hAnsi="Helvetica CondensedLight"/>
           <w:color w:val="292A2E"/>
           <w:lang w:val="pt-PT"/>
         </w:rPr>
@@ -1677,14 +1322,16 @@
     <w:p>
       <w:pPr>
         <w:pStyle w:val="NormalWeb"/>
-        <w:spacing w:line="360" w:lineRule="auto"/>
-        <w:rPr>
-          <w:color w:val="292A2E"/>
-          <w:lang w:val="pt-PT"/>
-        </w:rPr>
-      </w:pPr>
-      <w:r>
-        <w:rPr>
+        <w:spacing w:line="276" w:lineRule="auto"/>
+        <w:rPr>
+          <w:rFonts w:ascii="Helvetica CondensedLight" w:hAnsi="Helvetica CondensedLight"/>
+          <w:color w:val="292A2E"/>
+          <w:lang w:val="pt-PT"/>
+        </w:rPr>
+      </w:pPr>
+      <w:r>
+        <w:rPr>
+          <w:rFonts w:ascii="Helvetica CondensedLight" w:hAnsi="Helvetica CondensedLight"/>
           <w:color w:val="292A2E"/>
           <w:lang w:val="pt-PT"/>
         </w:rPr>
@@ -1694,8 +1341,9 @@
     <w:p>
       <w:pPr>
         <w:pStyle w:val="NormalWeb"/>
-        <w:spacing w:line="360" w:lineRule="auto"/>
-        <w:rPr>
+        <w:spacing w:line="276" w:lineRule="auto"/>
+        <w:rPr>
+          <w:rFonts w:ascii="Helvetica CondensedLight" w:hAnsi="Helvetica CondensedLight"/>
           <w:color w:val="292A2E"/>
           <w:lang w:val="pt-PT"/>
         </w:rPr>
@@ -1703,6 +1351,7 @@
       <w:r>
         <w:rPr>
           <w:rStyle w:val="Forte"/>
+          <w:rFonts w:ascii="Helvetica CondensedLight" w:hAnsi="Helvetica CondensedLight"/>
           <w:color w:val="292A2E"/>
           <w:lang w:val="pt-PT"/>
         </w:rPr>
@@ -1712,17 +1361,18 @@
     <w:p>
       <w:pPr>
         <w:pStyle w:val="NormalWeb"/>
-        <w:spacing w:line="360" w:lineRule="auto"/>
-        <w:rPr>
-          <w:color w:val="292A2E"/>
-          <w:lang w:val="pt-PT"/>
-        </w:rPr>
-      </w:pPr>
-      <w:hyperlink r:id="rId6" w:tooltip="https://maua.br/files/morales-arjoni-1734100228.pdf" w:history="1">
+        <w:spacing w:line="276" w:lineRule="auto"/>
+        <w:rPr>
+          <w:rFonts w:ascii="Helvetica CondensedLight" w:hAnsi="Helvetica CondensedLight"/>
+          <w:color w:val="292A2E"/>
+          <w:lang w:val="pt-PT"/>
+        </w:rPr>
+      </w:pPr>
+      <w:hyperlink r:id="rId9" w:tooltip="https://maua.br/files/morales-arjoni-1734100228.pdf" w:history="1">
         <w:r>
           <w:rPr>
             <w:rStyle w:val="Hiperligao"/>
-            <w:rFonts w:eastAsiaTheme="majorEastAsia"/>
+            <w:rFonts w:ascii="Helvetica CondensedLight" w:eastAsiaTheme="majorEastAsia" w:hAnsi="Helvetica CondensedLight"/>
             <w:color w:val="1868DB"/>
             <w:lang w:val="pt-PT"/>
           </w:rPr>
@@ -1733,175 +1383,100 @@
     <w:p>
       <w:pPr>
         <w:pStyle w:val="NormalWeb"/>
-        <w:spacing w:line="360" w:lineRule="auto"/>
-        <w:rPr>
-          <w:color w:val="292A2E"/>
-          <w:lang w:val="pt-PT"/>
-        </w:rPr>
-      </w:pPr>
-      <w:r>
-        <w:rPr>
-          <w:color w:val="292A2E"/>
-          <w:lang w:val="pt-PT"/>
-        </w:rPr>
+        <w:spacing w:line="276" w:lineRule="auto"/>
+        <w:rPr>
+          <w:rFonts w:ascii="Helvetica CondensedLight" w:hAnsi="Helvetica CondensedLight"/>
+          <w:color w:val="292A2E"/>
+          <w:lang w:val="pt-PT"/>
+        </w:rPr>
+      </w:pPr>
+      <w:r>
+        <w:rPr>
+          <w:rFonts w:ascii="Helvetica CondensedLight" w:hAnsi="Helvetica CondensedLight"/>
+          <w:color w:val="292A2E"/>
+          <w:lang w:val="pt-PT"/>
+        </w:rPr>
+        <w:lastRenderedPageBreak/>
         <w:t> </w:t>
       </w:r>
     </w:p>
     <w:p>
       <w:pPr>
         <w:pStyle w:val="NormalWeb"/>
-        <w:spacing w:line="360" w:lineRule="auto"/>
-        <w:rPr>
-          <w:color w:val="292A2E"/>
-          <w:lang w:val="pt-PT"/>
-        </w:rPr>
-      </w:pPr>
-      <w:r>
-        <w:rPr>
+        <w:spacing w:line="276" w:lineRule="auto"/>
+        <w:rPr>
+          <w:rFonts w:ascii="Helvetica CondensedLight" w:hAnsi="Helvetica CondensedLight"/>
+          <w:color w:val="292A2E"/>
+          <w:lang w:val="pt-PT"/>
+        </w:rPr>
+      </w:pPr>
+      <w:r>
+        <w:rPr>
+          <w:rFonts w:ascii="Helvetica CondensedLight" w:hAnsi="Helvetica CondensedLight"/>
           <w:color w:val="292A2E"/>
           <w:lang w:val="pt-PT"/>
         </w:rPr>
         <w:t xml:space="preserve">Esta análise aborda as diferenças entre 3 </w:t>
       </w:r>
-      <w:proofErr w:type="spellStart"/>
-      <w:r>
-        <w:rPr>
-          <w:color w:val="292A2E"/>
-          <w:lang w:val="pt-PT"/>
-        </w:rPr>
-        <w:t>metodos</w:t>
-      </w:r>
-      <w:proofErr w:type="spellEnd"/>
-      <w:r>
-        <w:rPr>
+      <w:r>
+        <w:rPr>
+          <w:rFonts w:ascii="Helvetica CondensedLight" w:hAnsi="Helvetica CondensedLight"/>
+          <w:color w:val="292A2E"/>
+          <w:lang w:val="pt-PT"/>
+        </w:rPr>
+        <w:t>métodos</w:t>
+      </w:r>
+      <w:r>
+        <w:rPr>
+          <w:rFonts w:ascii="Helvetica CondensedLight" w:hAnsi="Helvetica CondensedLight"/>
           <w:color w:val="292A2E"/>
           <w:lang w:val="pt-PT"/>
         </w:rPr>
         <w:t xml:space="preserve"> </w:t>
       </w:r>
-      <w:proofErr w:type="spellStart"/>
-      <w:r>
-        <w:rPr>
-          <w:color w:val="292A2E"/>
-          <w:lang w:val="pt-PT"/>
-        </w:rPr>
-        <w:t>possiveis</w:t>
-      </w:r>
-      <w:proofErr w:type="spellEnd"/>
-      <w:r>
-        <w:rPr>
-          <w:color w:val="292A2E"/>
-          <w:lang w:val="pt-PT"/>
-        </w:rPr>
-        <w:t xml:space="preserve"> de disposição de elementos em RA. Entre eles destaca-se o </w:t>
-      </w:r>
-      <w:proofErr w:type="spellStart"/>
-      <w:r>
-        <w:rPr>
-          <w:color w:val="292A2E"/>
-          <w:lang w:val="pt-PT"/>
-        </w:rPr>
-        <w:t>Image</w:t>
-      </w:r>
-      <w:proofErr w:type="spellEnd"/>
-      <w:r>
-        <w:rPr>
-          <w:color w:val="292A2E"/>
-          <w:lang w:val="pt-PT"/>
-        </w:rPr>
-        <w:t xml:space="preserve"> </w:t>
-      </w:r>
-      <w:proofErr w:type="spellStart"/>
-      <w:r>
-        <w:rPr>
-          <w:color w:val="292A2E"/>
-          <w:lang w:val="pt-PT"/>
-        </w:rPr>
-        <w:t>Tracking</w:t>
-      </w:r>
-      <w:proofErr w:type="spellEnd"/>
-      <w:r>
-        <w:rPr>
-          <w:color w:val="292A2E"/>
-          <w:lang w:val="pt-PT"/>
-        </w:rPr>
-        <w:t xml:space="preserve"> com </w:t>
-      </w:r>
-      <w:proofErr w:type="spellStart"/>
-      <w:r>
-        <w:rPr>
-          <w:color w:val="292A2E"/>
-          <w:lang w:val="pt-PT"/>
-        </w:rPr>
-        <w:t>Vuforia</w:t>
-      </w:r>
-      <w:proofErr w:type="spellEnd"/>
-      <w:r>
-        <w:rPr>
-          <w:color w:val="292A2E"/>
-          <w:lang w:val="pt-PT"/>
-        </w:rPr>
-        <w:t xml:space="preserve"> (tal como no </w:t>
-      </w:r>
-      <w:proofErr w:type="spellStart"/>
-      <w:r>
-        <w:rPr>
-          <w:color w:val="292A2E"/>
-          <w:lang w:val="pt-PT"/>
-        </w:rPr>
-        <w:t>relatorio</w:t>
-      </w:r>
-      <w:proofErr w:type="spellEnd"/>
-      <w:r>
-        <w:rPr>
-          <w:color w:val="292A2E"/>
-          <w:lang w:val="pt-PT"/>
-        </w:rPr>
-        <w:t xml:space="preserve"> anterior), mas também mostra a utilidade da utilização de </w:t>
-      </w:r>
-      <w:proofErr w:type="spellStart"/>
-      <w:r>
-        <w:rPr>
-          <w:color w:val="292A2E"/>
-          <w:lang w:val="pt-PT"/>
-        </w:rPr>
-        <w:t>Spatial</w:t>
-      </w:r>
-      <w:proofErr w:type="spellEnd"/>
-      <w:r>
-        <w:rPr>
-          <w:color w:val="292A2E"/>
-          <w:lang w:val="pt-PT"/>
-        </w:rPr>
-        <w:t xml:space="preserve"> </w:t>
-      </w:r>
-      <w:proofErr w:type="spellStart"/>
-      <w:r>
-        <w:rPr>
-          <w:color w:val="292A2E"/>
-          <w:lang w:val="pt-PT"/>
-        </w:rPr>
-        <w:t>Anchor</w:t>
-      </w:r>
-      <w:proofErr w:type="spellEnd"/>
-      <w:r>
-        <w:rPr>
-          <w:color w:val="292A2E"/>
-          <w:lang w:val="pt-PT"/>
-        </w:rPr>
-        <w:t xml:space="preserve"> para um posicionamento de modelos </w:t>
-      </w:r>
-      <w:proofErr w:type="spellStart"/>
-      <w:r>
-        <w:rPr>
-          <w:color w:val="292A2E"/>
-          <w:lang w:val="pt-PT"/>
-        </w:rPr>
-        <w:t>estaticos</w:t>
-      </w:r>
-      <w:proofErr w:type="spellEnd"/>
-      <w:r>
-        <w:rPr>
+      <w:r>
+        <w:rPr>
+          <w:rFonts w:ascii="Helvetica CondensedLight" w:hAnsi="Helvetica CondensedLight"/>
+          <w:color w:val="292A2E"/>
+          <w:lang w:val="pt-PT"/>
+        </w:rPr>
+        <w:t>possíveis</w:t>
+      </w:r>
+      <w:r>
+        <w:rPr>
+          <w:rFonts w:ascii="Helvetica CondensedLight" w:hAnsi="Helvetica CondensedLight"/>
+          <w:color w:val="292A2E"/>
+          <w:lang w:val="pt-PT"/>
+        </w:rPr>
+        <w:t xml:space="preserve"> de disposição de elementos em RA. Entre eles destaca-se o Image Tracking com Vuforia (tal como no </w:t>
+      </w:r>
+      <w:r>
+        <w:rPr>
+          <w:rFonts w:ascii="Helvetica CondensedLight" w:hAnsi="Helvetica CondensedLight"/>
+          <w:color w:val="292A2E"/>
+          <w:lang w:val="pt-PT"/>
+        </w:rPr>
+        <w:t>relatório</w:t>
+      </w:r>
+      <w:r>
+        <w:rPr>
+          <w:rFonts w:ascii="Helvetica CondensedLight" w:hAnsi="Helvetica CondensedLight"/>
+          <w:color w:val="292A2E"/>
+          <w:lang w:val="pt-PT"/>
+        </w:rPr>
+        <w:t xml:space="preserve"> anterior), mas também mostra a utilidade da utilização de Spatial Anchor para um posicionamento de modelos </w:t>
+      </w:r>
+      <w:r>
+        <w:rPr>
+          <w:rFonts w:ascii="Helvetica CondensedLight" w:hAnsi="Helvetica CondensedLight"/>
+          <w:color w:val="292A2E"/>
+          <w:lang w:val="pt-PT"/>
+        </w:rPr>
+        <w:t>estáticos</w:t>
+      </w:r>
+      <w:r>
+        <w:rPr>
+          <w:rFonts w:ascii="Helvetica CondensedLight" w:hAnsi="Helvetica CondensedLight"/>
           <w:color w:val="292A2E"/>
           <w:lang w:val="pt-PT"/>
         </w:rPr>
@@ -1910,17 +1485,17 @@
     </w:p>
     <w:p>
       <w:pPr>
-        <w:spacing w:line="360" w:lineRule="auto"/>
+        <w:spacing w:line="276" w:lineRule="auto"/>
         <w:jc w:val="center"/>
         <w:rPr>
-          <w:rFonts w:ascii="Times New Roman" w:hAnsi="Times New Roman" w:cs="Times New Roman"/>
+          <w:rFonts w:ascii="Helvetica CondensedLight" w:hAnsi="Helvetica CondensedLight" w:cs="Times New Roman"/>
           <w:color w:val="505258"/>
           <w:lang w:val="pt-PT"/>
         </w:rPr>
       </w:pPr>
       <w:r>
         <w:rPr>
-          <w:rFonts w:ascii="Times New Roman" w:hAnsi="Times New Roman" w:cs="Times New Roman"/>
+          <w:rFonts w:ascii="Helvetica CondensedLight" w:hAnsi="Helvetica CondensedLight" w:cs="Times New Roman"/>
           <w:color w:val="505258"/>
           <w:lang w:val="pt-PT"/>
         </w:rPr>
@@ -1930,14 +1505,16 @@
     <w:p>
       <w:pPr>
         <w:pStyle w:val="NormalWeb"/>
-        <w:spacing w:line="360" w:lineRule="auto"/>
-        <w:rPr>
-          <w:color w:val="292A2E"/>
-          <w:lang w:val="pt-PT"/>
-        </w:rPr>
-      </w:pPr>
-      <w:r>
-        <w:rPr>
+        <w:spacing w:line="276" w:lineRule="auto"/>
+        <w:rPr>
+          <w:rFonts w:ascii="Helvetica CondensedLight" w:hAnsi="Helvetica CondensedLight"/>
+          <w:color w:val="292A2E"/>
+          <w:lang w:val="pt-PT"/>
+        </w:rPr>
+      </w:pPr>
+      <w:r>
+        <w:rPr>
+          <w:rFonts w:ascii="Helvetica CondensedLight" w:hAnsi="Helvetica CondensedLight"/>
           <w:color w:val="292A2E"/>
           <w:lang w:val="pt-PT"/>
         </w:rPr>
@@ -1947,48 +1524,36 @@
     <w:p>
       <w:pPr>
         <w:pStyle w:val="NormalWeb"/>
-        <w:spacing w:line="360" w:lineRule="auto"/>
-        <w:rPr>
+        <w:spacing w:line="276" w:lineRule="auto"/>
+        <w:rPr>
+          <w:rFonts w:ascii="Helvetica CondensedLight" w:hAnsi="Helvetica CondensedLight"/>
           <w:color w:val="292A2E"/>
         </w:rPr>
       </w:pPr>
       <w:r>
         <w:rPr>
           <w:rStyle w:val="Forte"/>
-          <w:color w:val="292A2E"/>
-        </w:rPr>
-        <w:t xml:space="preserve">An app to support field maintenance activities based on </w:t>
-      </w:r>
-      <w:proofErr w:type="spellStart"/>
-      <w:r>
-        <w:rPr>
-          <w:rStyle w:val="Forte"/>
-          <w:color w:val="292A2E"/>
-        </w:rPr>
-        <w:t>markerless</w:t>
-      </w:r>
-      <w:proofErr w:type="spellEnd"/>
-      <w:r>
-        <w:rPr>
-          <w:rStyle w:val="Forte"/>
-          <w:color w:val="292A2E"/>
-        </w:rPr>
-        <w:t xml:space="preserve"> Augmented Reality (5/10)</w:t>
-      </w:r>
-    </w:p>
-    <w:p>
-      <w:pPr>
-        <w:pStyle w:val="NormalWeb"/>
-        <w:spacing w:line="360" w:lineRule="auto"/>
-        <w:rPr>
-          <w:color w:val="292A2E"/>
-          <w:lang w:val="pt-PT"/>
-        </w:rPr>
-      </w:pPr>
-      <w:hyperlink r:id="rId7" w:history="1">
+          <w:rFonts w:ascii="Helvetica CondensedLight" w:hAnsi="Helvetica CondensedLight"/>
+          <w:color w:val="292A2E"/>
+        </w:rPr>
+        <w:t>An app to support field maintenance activities based on markerless Augmented Reality (5/10)</w:t>
+      </w:r>
+    </w:p>
+    <w:p>
+      <w:pPr>
+        <w:pStyle w:val="NormalWeb"/>
+        <w:spacing w:line="276" w:lineRule="auto"/>
+        <w:rPr>
+          <w:rFonts w:ascii="Helvetica CondensedLight" w:hAnsi="Helvetica CondensedLight"/>
+          <w:color w:val="292A2E"/>
+          <w:lang w:val="pt-PT"/>
+        </w:rPr>
+      </w:pPr>
+      <w:hyperlink r:id="rId10" w:history="1">
         <w:r>
           <w:rPr>
             <w:rStyle w:val="19itglyw"/>
+            <w:rFonts w:ascii="Helvetica CondensedLight" w:hAnsi="Helvetica CondensedLight"/>
             <w:color w:val="1868DB"/>
             <w:bdr w:val="none" w:sz="0" w:space="0" w:color="auto" w:frame="1"/>
             <w:shd w:val="clear" w:color="auto" w:fill="FFFFFF"/>
@@ -1999,6 +1564,7 @@
       </w:hyperlink>
       <w:r>
         <w:rPr>
+          <w:rFonts w:ascii="Helvetica CondensedLight" w:hAnsi="Helvetica CondensedLight"/>
           <w:color w:val="292A2E"/>
           <w:lang w:val="pt-PT"/>
         </w:rPr>
@@ -2008,14 +1574,16 @@
     <w:p>
       <w:pPr>
         <w:pStyle w:val="NormalWeb"/>
-        <w:spacing w:line="360" w:lineRule="auto"/>
-        <w:rPr>
-          <w:color w:val="292A2E"/>
-          <w:lang w:val="pt-PT"/>
-        </w:rPr>
-      </w:pPr>
-      <w:r>
-        <w:rPr>
+        <w:spacing w:line="276" w:lineRule="auto"/>
+        <w:rPr>
+          <w:rFonts w:ascii="Helvetica CondensedLight" w:hAnsi="Helvetica CondensedLight"/>
+          <w:color w:val="292A2E"/>
+          <w:lang w:val="pt-PT"/>
+        </w:rPr>
+      </w:pPr>
+      <w:r>
+        <w:rPr>
+          <w:rFonts w:ascii="Helvetica CondensedLight" w:hAnsi="Helvetica CondensedLight"/>
           <w:color w:val="292A2E"/>
           <w:lang w:val="pt-PT"/>
         </w:rPr>
@@ -2025,62 +1593,64 @@
     <w:p>
       <w:pPr>
         <w:pStyle w:val="NormalWeb"/>
-        <w:spacing w:line="360" w:lineRule="auto"/>
-        <w:rPr>
-          <w:color w:val="292A2E"/>
-          <w:lang w:val="pt-PT"/>
-        </w:rPr>
-      </w:pPr>
-      <w:r>
-        <w:rPr>
-          <w:color w:val="292A2E"/>
-          <w:lang w:val="pt-PT"/>
-        </w:rPr>
-        <w:t xml:space="preserve">Neste tese fala-se da realização de uma app no </w:t>
-      </w:r>
-      <w:proofErr w:type="spellStart"/>
-      <w:r>
-        <w:rPr>
-          <w:color w:val="292A2E"/>
-          <w:lang w:val="pt-PT"/>
-        </w:rPr>
-        <w:t>Unity</w:t>
-      </w:r>
-      <w:proofErr w:type="spellEnd"/>
-      <w:r>
-        <w:rPr>
-          <w:color w:val="292A2E"/>
-          <w:lang w:val="pt-PT"/>
-        </w:rPr>
-        <w:t xml:space="preserve"> que reconhece postes de </w:t>
-      </w:r>
-      <w:proofErr w:type="spellStart"/>
-      <w:r>
-        <w:rPr>
-          <w:color w:val="292A2E"/>
-          <w:lang w:val="pt-PT"/>
-        </w:rPr>
-        <w:t>eletrecidade</w:t>
-      </w:r>
-      <w:proofErr w:type="spellEnd"/>
-      <w:r>
-        <w:rPr>
+        <w:spacing w:line="276" w:lineRule="auto"/>
+        <w:rPr>
+          <w:rFonts w:ascii="Helvetica CondensedLight" w:hAnsi="Helvetica CondensedLight"/>
+          <w:color w:val="292A2E"/>
+          <w:lang w:val="pt-PT"/>
+        </w:rPr>
+      </w:pPr>
+      <w:r>
+        <w:rPr>
+          <w:rFonts w:ascii="Helvetica CondensedLight" w:hAnsi="Helvetica CondensedLight"/>
+          <w:color w:val="292A2E"/>
+          <w:lang w:val="pt-PT"/>
+        </w:rPr>
+        <w:t>Nest</w:t>
+      </w:r>
+      <w:r>
+        <w:rPr>
+          <w:rFonts w:ascii="Helvetica CondensedLight" w:hAnsi="Helvetica CondensedLight"/>
+          <w:color w:val="292A2E"/>
+          <w:lang w:val="pt-PT"/>
+        </w:rPr>
+        <w:t>a</w:t>
+      </w:r>
+      <w:r>
+        <w:rPr>
+          <w:rFonts w:ascii="Helvetica CondensedLight" w:hAnsi="Helvetica CondensedLight"/>
+          <w:color w:val="292A2E"/>
+          <w:lang w:val="pt-PT"/>
+        </w:rPr>
+        <w:t xml:space="preserve"> tese fala-se da realização de uma app no Unity que reconhece postes de </w:t>
+      </w:r>
+      <w:r>
+        <w:rPr>
+          <w:rFonts w:ascii="Helvetica CondensedLight" w:hAnsi="Helvetica CondensedLight"/>
+          <w:color w:val="292A2E"/>
+          <w:lang w:val="pt-PT"/>
+        </w:rPr>
+        <w:t>eletricidade</w:t>
+      </w:r>
+      <w:r>
+        <w:rPr>
+          <w:rFonts w:ascii="Helvetica CondensedLight" w:hAnsi="Helvetica CondensedLight"/>
           <w:color w:val="292A2E"/>
           <w:lang w:val="pt-PT"/>
         </w:rPr>
         <w:t xml:space="preserve"> para uma empresa de telecomunicações. Apesar de ser uma tese extremamente detalhada, acaba por não ser tão </w:t>
       </w:r>
-      <w:proofErr w:type="spellStart"/>
-      <w:r>
-        <w:rPr>
-          <w:color w:val="292A2E"/>
-          <w:lang w:val="pt-PT"/>
-        </w:rPr>
-        <w:t>util</w:t>
-      </w:r>
-      <w:proofErr w:type="spellEnd"/>
-      <w:r>
-        <w:rPr>
+      <w:r>
+        <w:rPr>
+          <w:rFonts w:ascii="Helvetica CondensedLight" w:hAnsi="Helvetica CondensedLight"/>
+          <w:color w:val="292A2E"/>
+          <w:lang w:val="pt-PT"/>
+        </w:rPr>
+        <w:t>útil</w:t>
+      </w:r>
+      <w:r>
+        <w:rPr>
+          <w:rFonts w:ascii="Helvetica CondensedLight" w:hAnsi="Helvetica CondensedLight"/>
           <w:color w:val="292A2E"/>
           <w:lang w:val="pt-PT"/>
         </w:rPr>
@@ -2090,14 +1660,16 @@
     <w:p>
       <w:pPr>
         <w:pStyle w:val="NormalWeb"/>
-        <w:spacing w:line="360" w:lineRule="auto"/>
-        <w:rPr>
-          <w:color w:val="292A2E"/>
-          <w:lang w:val="pt-PT"/>
-        </w:rPr>
-      </w:pPr>
-      <w:r>
-        <w:rPr>
+        <w:spacing w:line="276" w:lineRule="auto"/>
+        <w:rPr>
+          <w:rFonts w:ascii="Helvetica CondensedLight" w:hAnsi="Helvetica CondensedLight"/>
+          <w:color w:val="292A2E"/>
+          <w:lang w:val="pt-PT"/>
+        </w:rPr>
+      </w:pPr>
+      <w:r>
+        <w:rPr>
+          <w:rFonts w:ascii="Helvetica CondensedLight" w:hAnsi="Helvetica CondensedLight"/>
           <w:color w:val="292A2E"/>
           <w:lang w:val="pt-PT"/>
         </w:rPr>
@@ -2107,8 +1679,9 @@
     <w:p>
       <w:pPr>
         <w:pStyle w:val="NormalWeb"/>
-        <w:spacing w:line="360" w:lineRule="auto"/>
-        <w:rPr>
+        <w:spacing w:line="276" w:lineRule="auto"/>
+        <w:rPr>
+          <w:rFonts w:ascii="Helvetica CondensedLight" w:hAnsi="Helvetica CondensedLight"/>
           <w:color w:val="292A2E"/>
           <w:lang w:val="pt-PT"/>
         </w:rPr>
@@ -2116,115 +1689,39 @@
       <w:r>
         <w:rPr>
           <w:rStyle w:val="Forte"/>
-          <w:color w:val="292A2E"/>
-          <w:lang w:val="pt-PT"/>
-        </w:rPr>
-        <w:t xml:space="preserve">Desenvolvimento de ambiente mobile </w:t>
-      </w:r>
-      <w:proofErr w:type="spellStart"/>
-      <w:r>
-        <w:rPr>
-          <w:rStyle w:val="Forte"/>
-          <w:color w:val="292A2E"/>
-          <w:lang w:val="pt-PT"/>
-        </w:rPr>
-        <w:t>gamificado</w:t>
-      </w:r>
-      <w:proofErr w:type="spellEnd"/>
-      <w:r>
-        <w:rPr>
-          <w:rStyle w:val="Forte"/>
-          <w:color w:val="292A2E"/>
-          <w:lang w:val="pt-PT"/>
-        </w:rPr>
-        <w:t xml:space="preserve"> com recursos de </w:t>
-      </w:r>
-      <w:proofErr w:type="spellStart"/>
-      <w:r>
-        <w:rPr>
-          <w:rStyle w:val="Forte"/>
-          <w:color w:val="292A2E"/>
-          <w:lang w:val="pt-PT"/>
-        </w:rPr>
-        <w:t>geolocalização</w:t>
-      </w:r>
-      <w:proofErr w:type="spellEnd"/>
-      <w:r>
-        <w:rPr>
-          <w:rStyle w:val="Forte"/>
-          <w:color w:val="292A2E"/>
-          <w:lang w:val="pt-PT"/>
-        </w:rPr>
-        <w:t xml:space="preserve"> e Realidade Aumentada para o fortalecimento do turismo (7/10)</w:t>
-      </w:r>
-    </w:p>
-    <w:p>
-      <w:pPr>
-        <w:pStyle w:val="NormalWeb"/>
-        <w:spacing w:line="360" w:lineRule="auto"/>
-        <w:rPr>
-          <w:color w:val="292A2E"/>
-          <w:lang w:val="pt-PT"/>
-        </w:rPr>
-      </w:pPr>
-      <w:hyperlink r:id="rId8" w:history="1">
+          <w:rFonts w:ascii="Helvetica CondensedLight" w:hAnsi="Helvetica CondensedLight"/>
+          <w:color w:val="292A2E"/>
+          <w:lang w:val="pt-PT"/>
+        </w:rPr>
+        <w:t>Desenvolvimento de ambiente mobile gamificado com recursos de geolocalização e Realidade Aumentada para o fortalecimento do turismo (7/10)</w:t>
+      </w:r>
+    </w:p>
+    <w:p>
+      <w:pPr>
+        <w:pStyle w:val="NormalWeb"/>
+        <w:spacing w:line="276" w:lineRule="auto"/>
+        <w:rPr>
+          <w:rFonts w:ascii="Helvetica CondensedLight" w:hAnsi="Helvetica CondensedLight"/>
+          <w:color w:val="292A2E"/>
+          <w:lang w:val="pt-PT"/>
+        </w:rPr>
+      </w:pPr>
+      <w:hyperlink r:id="rId11" w:history="1">
         <w:r>
           <w:rPr>
             <w:rStyle w:val="19itglyw"/>
+            <w:rFonts w:ascii="Helvetica CondensedLight" w:hAnsi="Helvetica CondensedLight"/>
             <w:color w:val="1868DB"/>
             <w:bdr w:val="none" w:sz="0" w:space="0" w:color="auto" w:frame="1"/>
             <w:shd w:val="clear" w:color="auto" w:fill="FFFFFF"/>
             <w:lang w:val="pt-PT"/>
           </w:rPr>
-          <w:t xml:space="preserve">Desenvolvimento de ambiente mobile </w:t>
-        </w:r>
-        <w:proofErr w:type="spellStart"/>
-        <w:r>
-          <w:rPr>
-            <w:rStyle w:val="19itglyw"/>
-            <w:color w:val="1868DB"/>
-            <w:bdr w:val="none" w:sz="0" w:space="0" w:color="auto" w:frame="1"/>
-            <w:shd w:val="clear" w:color="auto" w:fill="FFFFFF"/>
-            <w:lang w:val="pt-PT"/>
-          </w:rPr>
-          <w:t>gamificado</w:t>
-        </w:r>
-        <w:proofErr w:type="spellEnd"/>
-        <w:r>
-          <w:rPr>
-            <w:rStyle w:val="19itglyw"/>
-            <w:color w:val="1868DB"/>
-            <w:bdr w:val="none" w:sz="0" w:space="0" w:color="auto" w:frame="1"/>
-            <w:shd w:val="clear" w:color="auto" w:fill="FFFFFF"/>
-            <w:lang w:val="pt-PT"/>
-          </w:rPr>
-          <w:t xml:space="preserve"> com recursos de </w:t>
-        </w:r>
-        <w:proofErr w:type="spellStart"/>
-        <w:r>
-          <w:rPr>
-            <w:rStyle w:val="19itglyw"/>
-            <w:color w:val="1868DB"/>
-            <w:bdr w:val="none" w:sz="0" w:space="0" w:color="auto" w:frame="1"/>
-            <w:shd w:val="clear" w:color="auto" w:fill="FFFFFF"/>
-            <w:lang w:val="pt-PT"/>
-          </w:rPr>
-          <w:t>geolocalização</w:t>
-        </w:r>
-        <w:proofErr w:type="spellEnd"/>
-        <w:r>
-          <w:rPr>
-            <w:rStyle w:val="19itglyw"/>
-            <w:color w:val="1868DB"/>
-            <w:bdr w:val="none" w:sz="0" w:space="0" w:color="auto" w:frame="1"/>
-            <w:shd w:val="clear" w:color="auto" w:fill="FFFFFF"/>
-            <w:lang w:val="pt-PT"/>
-          </w:rPr>
-          <w:t xml:space="preserve"> e Realidade Aumentada para o fortalecimento do turismo</w:t>
+          <w:t>Desenvolvimento de ambiente mobile gamificado com recursos de geolocalização e Realidade Aumentada para o fortalecimento do turismo</w:t>
         </w:r>
       </w:hyperlink>
       <w:r>
         <w:rPr>
+          <w:rFonts w:ascii="Helvetica CondensedLight" w:hAnsi="Helvetica CondensedLight"/>
           <w:color w:val="292A2E"/>
           <w:lang w:val="pt-PT"/>
         </w:rPr>
@@ -2234,14 +1731,16 @@
     <w:p>
       <w:pPr>
         <w:pStyle w:val="NormalWeb"/>
-        <w:spacing w:line="360" w:lineRule="auto"/>
-        <w:rPr>
-          <w:color w:val="292A2E"/>
-          <w:lang w:val="pt-PT"/>
-        </w:rPr>
-      </w:pPr>
-      <w:r>
-        <w:rPr>
+        <w:spacing w:line="276" w:lineRule="auto"/>
+        <w:rPr>
+          <w:rFonts w:ascii="Helvetica CondensedLight" w:hAnsi="Helvetica CondensedLight"/>
+          <w:color w:val="292A2E"/>
+          <w:lang w:val="pt-PT"/>
+        </w:rPr>
+      </w:pPr>
+      <w:r>
+        <w:rPr>
+          <w:rFonts w:ascii="Helvetica CondensedLight" w:hAnsi="Helvetica CondensedLight"/>
           <w:color w:val="292A2E"/>
           <w:lang w:val="pt-PT"/>
         </w:rPr>
@@ -2251,79 +1750,51 @@
     <w:p>
       <w:pPr>
         <w:pStyle w:val="NormalWeb"/>
-        <w:spacing w:line="360" w:lineRule="auto"/>
-        <w:rPr>
-          <w:color w:val="292A2E"/>
-          <w:lang w:val="pt-PT"/>
-        </w:rPr>
-      </w:pPr>
-      <w:r>
-        <w:rPr>
-          <w:color w:val="292A2E"/>
-          <w:lang w:val="pt-PT"/>
-        </w:rPr>
-        <w:t xml:space="preserve">Este relatório mostra o desenvolvimento de uma app que usa jogos como incentivo para o turismo. Este trabalho aborda temas bastante pertinentes em relação à </w:t>
-      </w:r>
-      <w:proofErr w:type="spellStart"/>
-      <w:r>
-        <w:rPr>
-          <w:color w:val="292A2E"/>
-          <w:lang w:val="pt-PT"/>
-        </w:rPr>
-        <w:t>Geolocalização</w:t>
-      </w:r>
-      <w:proofErr w:type="spellEnd"/>
-      <w:r>
-        <w:rPr>
-          <w:color w:val="292A2E"/>
-          <w:lang w:val="pt-PT"/>
-        </w:rPr>
-        <w:t xml:space="preserve">, tratada tanto no </w:t>
-      </w:r>
-      <w:proofErr w:type="spellStart"/>
-      <w:r>
-        <w:rPr>
-          <w:color w:val="292A2E"/>
-          <w:lang w:val="pt-PT"/>
-        </w:rPr>
-        <w:t>Unity</w:t>
-      </w:r>
-      <w:proofErr w:type="spellEnd"/>
-      <w:r>
-        <w:rPr>
-          <w:color w:val="292A2E"/>
-          <w:lang w:val="pt-PT"/>
-        </w:rPr>
-        <w:t xml:space="preserve"> (com certas limitações na precisão) como com auxilio de outras tecnologias. A correta </w:t>
-      </w:r>
-      <w:proofErr w:type="spellStart"/>
-      <w:r>
-        <w:rPr>
-          <w:color w:val="292A2E"/>
-          <w:lang w:val="pt-PT"/>
-        </w:rPr>
-        <w:t>Geolocalização</w:t>
-      </w:r>
-      <w:proofErr w:type="spellEnd"/>
-      <w:r>
-        <w:rPr>
-          <w:color w:val="292A2E"/>
-          <w:lang w:val="pt-PT"/>
-        </w:rPr>
-        <w:t xml:space="preserve"> é essencial para o nosso projeto e para a interação com os modelos 3D.</w:t>
-      </w:r>
-    </w:p>
-    <w:p>
-      <w:pPr>
-        <w:pStyle w:val="NormalWeb"/>
-        <w:spacing w:line="360" w:lineRule="auto"/>
-        <w:rPr>
-          <w:color w:val="292A2E"/>
-          <w:lang w:val="pt-PT"/>
-        </w:rPr>
-      </w:pPr>
-      <w:r>
-        <w:rPr>
+        <w:spacing w:line="276" w:lineRule="auto"/>
+        <w:rPr>
+          <w:rFonts w:ascii="Helvetica CondensedLight" w:hAnsi="Helvetica CondensedLight"/>
+          <w:color w:val="292A2E"/>
+          <w:lang w:val="pt-PT"/>
+        </w:rPr>
+      </w:pPr>
+      <w:r>
+        <w:rPr>
+          <w:rFonts w:ascii="Helvetica CondensedLight" w:hAnsi="Helvetica CondensedLight"/>
+          <w:color w:val="292A2E"/>
+          <w:lang w:val="pt-PT"/>
+        </w:rPr>
+        <w:t xml:space="preserve">Este relatório mostra o desenvolvimento de uma app que usa jogos como incentivo para o turismo. Este trabalho aborda temas bastante pertinentes em relação à Geolocalização, tratada tanto no Unity (com certas limitações na precisão) como com </w:t>
+      </w:r>
+      <w:r>
+        <w:rPr>
+          <w:rFonts w:ascii="Helvetica CondensedLight" w:hAnsi="Helvetica CondensedLight"/>
+          <w:color w:val="292A2E"/>
+          <w:lang w:val="pt-PT"/>
+        </w:rPr>
+        <w:t>auxílio</w:t>
+      </w:r>
+      <w:r>
+        <w:rPr>
+          <w:rFonts w:ascii="Helvetica CondensedLight" w:hAnsi="Helvetica CondensedLight"/>
+          <w:color w:val="292A2E"/>
+          <w:lang w:val="pt-PT"/>
+        </w:rPr>
+        <w:t xml:space="preserve"> de outras tecnologias. A correta Geolocalização é essencial para o nosso projeto e para a interação com os modelos 3D.</w:t>
+      </w:r>
+    </w:p>
+    <w:p>
+      <w:pPr>
+        <w:pStyle w:val="NormalWeb"/>
+        <w:spacing w:line="276" w:lineRule="auto"/>
+        <w:rPr>
+          <w:rFonts w:ascii="Helvetica CondensedLight" w:hAnsi="Helvetica CondensedLight"/>
+          <w:color w:val="292A2E"/>
+          <w:lang w:val="pt-PT"/>
+        </w:rPr>
+      </w:pPr>
+      <w:r>
+        <w:rPr>
+          <w:rFonts w:ascii="Helvetica CondensedLight" w:hAnsi="Helvetica CondensedLight"/>
           <w:color w:val="292A2E"/>
           <w:lang w:val="pt-PT"/>
         </w:rPr>
@@ -2333,41 +1804,35 @@
     <w:p>
       <w:pPr>
         <w:pStyle w:val="NormalWeb"/>
-        <w:spacing w:line="360" w:lineRule="auto"/>
-        <w:rPr>
-          <w:color w:val="292A2E"/>
-        </w:rPr>
-      </w:pPr>
-      <w:proofErr w:type="spellStart"/>
+        <w:spacing w:line="276" w:lineRule="auto"/>
+        <w:rPr>
+          <w:rFonts w:ascii="Helvetica CondensedLight" w:hAnsi="Helvetica CondensedLight"/>
+          <w:color w:val="292A2E"/>
+        </w:rPr>
+      </w:pPr>
       <w:r>
         <w:rPr>
           <w:rStyle w:val="Forte"/>
-          <w:color w:val="292A2E"/>
-        </w:rPr>
-        <w:t>UnityGeoAR</w:t>
-      </w:r>
-      <w:proofErr w:type="spellEnd"/>
-      <w:r>
-        <w:rPr>
-          <w:rStyle w:val="Forte"/>
-          <w:color w:val="292A2E"/>
-        </w:rPr>
-        <w:t>: A geolocation Augmented Reality package for Unity3D (9/10)</w:t>
-      </w:r>
-    </w:p>
-    <w:p>
-      <w:pPr>
-        <w:pStyle w:val="NormalWeb"/>
-        <w:spacing w:line="360" w:lineRule="auto"/>
-        <w:rPr>
-          <w:color w:val="292A2E"/>
-        </w:rPr>
-      </w:pPr>
-      <w:hyperlink r:id="rId9" w:tooltip="https://www.sciencedirect.com/science/article/pii/S2352711024001456" w:history="1">
+          <w:rFonts w:ascii="Helvetica CondensedLight" w:hAnsi="Helvetica CondensedLight"/>
+          <w:color w:val="292A2E"/>
+        </w:rPr>
+        <w:t>UnityGeoAR: A geolocation Augmented Reality package for Unity3D (9/10)</w:t>
+      </w:r>
+    </w:p>
+    <w:p>
+      <w:pPr>
+        <w:pStyle w:val="NormalWeb"/>
+        <w:spacing w:line="276" w:lineRule="auto"/>
+        <w:rPr>
+          <w:rFonts w:ascii="Helvetica CondensedLight" w:hAnsi="Helvetica CondensedLight"/>
+          <w:color w:val="292A2E"/>
+        </w:rPr>
+      </w:pPr>
+      <w:hyperlink r:id="rId12" w:tooltip="https://www.sciencedirect.com/science/article/pii/S2352711024001456" w:history="1">
         <w:r>
           <w:rPr>
             <w:rStyle w:val="Hiperligao"/>
-            <w:rFonts w:eastAsiaTheme="majorEastAsia"/>
+            <w:rFonts w:ascii="Helvetica CondensedLight" w:eastAsiaTheme="majorEastAsia" w:hAnsi="Helvetica CondensedLight"/>
             <w:color w:val="1868DB"/>
           </w:rPr>
           <w:t>https://www.sciencedirect.com/science/article/pii/S2352711024001456</w:t>
@@ -2377,13 +1842,15 @@
     <w:p>
       <w:pPr>
         <w:pStyle w:val="NormalWeb"/>
-        <w:spacing w:line="360" w:lineRule="auto"/>
-        <w:rPr>
-          <w:color w:val="292A2E"/>
-        </w:rPr>
-      </w:pPr>
-      <w:r>
-        <w:rPr>
+        <w:spacing w:line="276" w:lineRule="auto"/>
+        <w:rPr>
+          <w:rFonts w:ascii="Helvetica CondensedLight" w:hAnsi="Helvetica CondensedLight"/>
+          <w:color w:val="292A2E"/>
+        </w:rPr>
+      </w:pPr>
+      <w:r>
+        <w:rPr>
+          <w:rFonts w:ascii="Helvetica CondensedLight" w:hAnsi="Helvetica CondensedLight"/>
           <w:color w:val="292A2E"/>
         </w:rPr>
         <w:t> </w:t>
@@ -2392,160 +1859,51 @@
     <w:p>
       <w:pPr>
         <w:pStyle w:val="NormalWeb"/>
-        <w:spacing w:line="360" w:lineRule="auto"/>
-        <w:rPr>
-          <w:color w:val="292A2E"/>
-          <w:lang w:val="pt-PT"/>
-        </w:rPr>
-      </w:pPr>
-      <w:r>
-        <w:rPr>
-          <w:color w:val="292A2E"/>
-          <w:lang w:val="pt-PT"/>
-        </w:rPr>
-        <w:t xml:space="preserve">Apresentação do software </w:t>
-      </w:r>
-      <w:proofErr w:type="spellStart"/>
-      <w:r>
-        <w:rPr>
-          <w:color w:val="292A2E"/>
-          <w:lang w:val="pt-PT"/>
-        </w:rPr>
-        <w:t>UnityGeoAR</w:t>
-      </w:r>
-      <w:proofErr w:type="spellEnd"/>
-      <w:r>
-        <w:rPr>
-          <w:color w:val="292A2E"/>
-          <w:lang w:val="pt-PT"/>
-        </w:rPr>
-        <w:t xml:space="preserve">, um pacote para o </w:t>
-      </w:r>
-      <w:proofErr w:type="spellStart"/>
-      <w:r>
-        <w:rPr>
-          <w:color w:val="292A2E"/>
-          <w:lang w:val="pt-PT"/>
-        </w:rPr>
-        <w:t>Unity</w:t>
-      </w:r>
-      <w:proofErr w:type="spellEnd"/>
-      <w:r>
-        <w:rPr>
-          <w:color w:val="292A2E"/>
-          <w:lang w:val="pt-PT"/>
-        </w:rPr>
-        <w:t xml:space="preserve"> que facilita a </w:t>
-      </w:r>
-      <w:proofErr w:type="spellStart"/>
-      <w:r>
-        <w:rPr>
-          <w:color w:val="292A2E"/>
-          <w:lang w:val="pt-PT"/>
-        </w:rPr>
-        <w:t>Geolocalização</w:t>
-      </w:r>
-      <w:proofErr w:type="spellEnd"/>
-      <w:r>
-        <w:rPr>
-          <w:color w:val="292A2E"/>
-          <w:lang w:val="pt-PT"/>
-        </w:rPr>
-        <w:t xml:space="preserve"> agregando algumas </w:t>
-      </w:r>
-      <w:proofErr w:type="spellStart"/>
-      <w:r>
-        <w:rPr>
-          <w:color w:val="292A2E"/>
-          <w:lang w:val="pt-PT"/>
-        </w:rPr>
-        <w:t>libraries</w:t>
-      </w:r>
-      <w:proofErr w:type="spellEnd"/>
-      <w:r>
-        <w:rPr>
-          <w:color w:val="292A2E"/>
-          <w:lang w:val="pt-PT"/>
-        </w:rPr>
-        <w:t xml:space="preserve"> e </w:t>
-      </w:r>
-      <w:proofErr w:type="spellStart"/>
-      <w:r>
-        <w:rPr>
-          <w:color w:val="292A2E"/>
-          <w:lang w:val="pt-PT"/>
-        </w:rPr>
-        <w:t>API’s</w:t>
-      </w:r>
-      <w:proofErr w:type="spellEnd"/>
-      <w:r>
-        <w:rPr>
-          <w:color w:val="292A2E"/>
-          <w:lang w:val="pt-PT"/>
-        </w:rPr>
-        <w:t xml:space="preserve"> para tal. Este pacote parece ser </w:t>
-      </w:r>
-      <w:r>
-        <w:rPr>
-          <w:color w:val="292A2E"/>
-          <w:lang w:val="pt-PT"/>
-        </w:rPr>
-        <w:lastRenderedPageBreak/>
-        <w:t xml:space="preserve">muito </w:t>
-      </w:r>
-      <w:proofErr w:type="spellStart"/>
-      <w:r>
-        <w:rPr>
-          <w:color w:val="292A2E"/>
-          <w:lang w:val="pt-PT"/>
-        </w:rPr>
-        <w:t>benefico</w:t>
-      </w:r>
-      <w:proofErr w:type="spellEnd"/>
-      <w:r>
-        <w:rPr>
-          <w:color w:val="292A2E"/>
-          <w:lang w:val="pt-PT"/>
-        </w:rPr>
-        <w:t xml:space="preserve"> para a nossa app visto que, como vimos no relatório anterior, o </w:t>
-      </w:r>
-      <w:proofErr w:type="spellStart"/>
-      <w:r>
-        <w:rPr>
-          <w:color w:val="292A2E"/>
-          <w:lang w:val="pt-PT"/>
-        </w:rPr>
-        <w:t>Unity</w:t>
-      </w:r>
-      <w:proofErr w:type="spellEnd"/>
-      <w:r>
-        <w:rPr>
-          <w:color w:val="292A2E"/>
-          <w:lang w:val="pt-PT"/>
-        </w:rPr>
-        <w:t xml:space="preserve"> só por si não é o mais preciso na </w:t>
-      </w:r>
-      <w:proofErr w:type="spellStart"/>
-      <w:r>
-        <w:rPr>
-          <w:color w:val="292A2E"/>
-          <w:lang w:val="pt-PT"/>
-        </w:rPr>
-        <w:t>Geolocalização</w:t>
-      </w:r>
-      <w:proofErr w:type="spellEnd"/>
-    </w:p>
-    <w:p>
-      <w:pPr>
-        <w:pStyle w:val="NormalWeb"/>
-        <w:spacing w:line="360" w:lineRule="auto"/>
-        <w:rPr>
-          <w:color w:val="292A2E"/>
-          <w:lang w:val="pt-PT"/>
-        </w:rPr>
-      </w:pPr>
-      <w:r>
-        <w:rPr>
+        <w:spacing w:line="276" w:lineRule="auto"/>
+        <w:rPr>
+          <w:rFonts w:ascii="Helvetica CondensedLight" w:hAnsi="Helvetica CondensedLight"/>
+          <w:color w:val="292A2E"/>
+          <w:lang w:val="pt-PT"/>
+        </w:rPr>
+      </w:pPr>
+      <w:r>
+        <w:rPr>
+          <w:rFonts w:ascii="Helvetica CondensedLight" w:hAnsi="Helvetica CondensedLight"/>
+          <w:color w:val="292A2E"/>
+          <w:lang w:val="pt-PT"/>
+        </w:rPr>
+        <w:t xml:space="preserve">Apresentação do software UnityGeoAR, um pacote para o Unity que facilita a Geolocalização agregando algumas libraries e API’s para tal. Este pacote parece ser muito </w:t>
+      </w:r>
+      <w:r>
+        <w:rPr>
+          <w:rFonts w:ascii="Helvetica CondensedLight" w:hAnsi="Helvetica CondensedLight"/>
+          <w:color w:val="292A2E"/>
+          <w:lang w:val="pt-PT"/>
+        </w:rPr>
+        <w:t>benéfico</w:t>
+      </w:r>
+      <w:r>
+        <w:rPr>
+          <w:rFonts w:ascii="Helvetica CondensedLight" w:hAnsi="Helvetica CondensedLight"/>
+          <w:color w:val="292A2E"/>
+          <w:lang w:val="pt-PT"/>
+        </w:rPr>
+        <w:t xml:space="preserve"> para a nossa app visto que, como vimos no relatório anterior, o Unity só por si não é o mais preciso na Geolocalização</w:t>
+      </w:r>
+    </w:p>
+    <w:p>
+      <w:pPr>
+        <w:pStyle w:val="NormalWeb"/>
+        <w:spacing w:line="276" w:lineRule="auto"/>
+        <w:rPr>
+          <w:rFonts w:ascii="Helvetica CondensedLight" w:hAnsi="Helvetica CondensedLight"/>
+          <w:color w:val="292A2E"/>
+          <w:lang w:val="pt-PT"/>
+        </w:rPr>
+      </w:pPr>
+      <w:r>
+        <w:rPr>
+          <w:rFonts w:ascii="Helvetica CondensedLight" w:hAnsi="Helvetica CondensedLight"/>
           <w:color w:val="292A2E"/>
           <w:lang w:val="pt-PT"/>
         </w:rPr>
@@ -2555,13 +1913,15 @@
     <w:p>
       <w:pPr>
         <w:pStyle w:val="NormalWeb"/>
-        <w:spacing w:line="360" w:lineRule="auto"/>
-        <w:rPr>
-          <w:color w:val="292A2E"/>
-        </w:rPr>
-      </w:pPr>
-      <w:r>
-        <w:rPr>
+        <w:spacing w:line="276" w:lineRule="auto"/>
+        <w:rPr>
+          <w:rFonts w:ascii="Helvetica CondensedLight" w:hAnsi="Helvetica CondensedLight"/>
+          <w:color w:val="292A2E"/>
+        </w:rPr>
+      </w:pPr>
+      <w:r>
+        <w:rPr>
+          <w:rFonts w:ascii="Helvetica CondensedLight" w:hAnsi="Helvetica CondensedLight"/>
           <w:color w:val="292A2E"/>
         </w:rPr>
         <w:t>Real- Time Location based Augmented Reality Advertising Platform</w:t>
@@ -2570,16 +1930,17 @@
     <w:p>
       <w:pPr>
         <w:pStyle w:val="NormalWeb"/>
-        <w:spacing w:line="360" w:lineRule="auto"/>
-        <w:rPr>
-          <w:color w:val="292A2E"/>
-        </w:rPr>
-      </w:pPr>
-      <w:hyperlink r:id="rId10" w:tooltip="https://ieeexplore.ieee.org/abstract/document/9357261" w:history="1">
+        <w:spacing w:line="276" w:lineRule="auto"/>
+        <w:rPr>
+          <w:rFonts w:ascii="Helvetica CondensedLight" w:hAnsi="Helvetica CondensedLight"/>
+          <w:color w:val="292A2E"/>
+        </w:rPr>
+      </w:pPr>
+      <w:hyperlink r:id="rId13" w:tooltip="https://ieeexplore.ieee.org/abstract/document/9357261" w:history="1">
         <w:r>
           <w:rPr>
             <w:rStyle w:val="Hiperligao"/>
-            <w:rFonts w:eastAsiaTheme="majorEastAsia"/>
+            <w:rFonts w:ascii="Helvetica CondensedLight" w:eastAsiaTheme="majorEastAsia" w:hAnsi="Helvetica CondensedLight"/>
             <w:color w:val="1868DB"/>
           </w:rPr>
           <w:t>https://ieeexplore.ieee.org/abstract/document/9357261</w:t>
@@ -2589,13 +1950,15 @@
     <w:p>
       <w:pPr>
         <w:pStyle w:val="NormalWeb"/>
-        <w:spacing w:line="360" w:lineRule="auto"/>
-        <w:rPr>
-          <w:color w:val="292A2E"/>
-        </w:rPr>
-      </w:pPr>
-      <w:r>
-        <w:rPr>
+        <w:spacing w:line="276" w:lineRule="auto"/>
+        <w:rPr>
+          <w:rFonts w:ascii="Helvetica CondensedLight" w:hAnsi="Helvetica CondensedLight"/>
+          <w:color w:val="292A2E"/>
+        </w:rPr>
+      </w:pPr>
+      <w:r>
+        <w:rPr>
+          <w:rFonts w:ascii="Helvetica CondensedLight" w:hAnsi="Helvetica CondensedLight"/>
           <w:color w:val="292A2E"/>
         </w:rPr>
         <w:t> </w:t>
@@ -2604,32 +1967,51 @@
     <w:p>
       <w:pPr>
         <w:pStyle w:val="NormalWeb"/>
-        <w:spacing w:line="360" w:lineRule="auto"/>
-        <w:rPr>
+        <w:spacing w:line="276" w:lineRule="auto"/>
+        <w:rPr>
+          <w:rFonts w:ascii="Helvetica CondensedLight" w:hAnsi="Helvetica CondensedLight"/>
           <w:color w:val="292A2E"/>
         </w:rPr>
       </w:pPr>
       <w:r>
         <w:rPr>
           <w:rStyle w:val="Forte"/>
-          <w:color w:val="292A2E"/>
-        </w:rPr>
-        <w:t>The World is Too Big to Download: 3D Model Retrieval for World-Scale Augmented Reality(6/10)</w:t>
-      </w:r>
-    </w:p>
-    <w:p>
-      <w:pPr>
-        <w:pStyle w:val="NormalWeb"/>
-        <w:spacing w:line="360" w:lineRule="auto"/>
-        <w:rPr>
-          <w:color w:val="292A2E"/>
-        </w:rPr>
-      </w:pPr>
-      <w:hyperlink r:id="rId11" w:history="1">
+          <w:rFonts w:ascii="Helvetica CondensedLight" w:hAnsi="Helvetica CondensedLight"/>
+          <w:color w:val="292A2E"/>
+        </w:rPr>
+        <w:t>The World is Too Big to Download: 3D Model Retrieval for World-Scale Augmented Reality</w:t>
+      </w:r>
+      <w:r>
+        <w:rPr>
+          <w:rStyle w:val="Forte"/>
+          <w:rFonts w:ascii="Helvetica CondensedLight" w:hAnsi="Helvetica CondensedLight"/>
+          <w:color w:val="292A2E"/>
+        </w:rPr>
+        <w:t xml:space="preserve"> </w:t>
+      </w:r>
+      <w:r>
+        <w:rPr>
+          <w:rStyle w:val="Forte"/>
+          <w:rFonts w:ascii="Helvetica CondensedLight" w:hAnsi="Helvetica CondensedLight"/>
+          <w:color w:val="292A2E"/>
+        </w:rPr>
+        <w:t>(6/10)</w:t>
+      </w:r>
+    </w:p>
+    <w:p>
+      <w:pPr>
+        <w:pStyle w:val="NormalWeb"/>
+        <w:spacing w:line="276" w:lineRule="auto"/>
+        <w:rPr>
+          <w:rFonts w:ascii="Helvetica CondensedLight" w:hAnsi="Helvetica CondensedLight"/>
+          <w:color w:val="292A2E"/>
+        </w:rPr>
+      </w:pPr>
+      <w:hyperlink r:id="rId14" w:history="1">
         <w:r>
           <w:rPr>
             <w:rStyle w:val="Hiperligao"/>
-            <w:rFonts w:eastAsiaTheme="majorEastAsia"/>
+            <w:rFonts w:ascii="Helvetica CondensedLight" w:eastAsiaTheme="majorEastAsia" w:hAnsi="Helvetica CondensedLight"/>
             <w:color w:val="1868DB"/>
           </w:rPr>
           <w:t>https://dl.acm.org/doi/10.1145/3587819.3590970</w:t>
@@ -2637,6 +2019,7 @@
       </w:hyperlink>
       <w:r>
         <w:rPr>
+          <w:rFonts w:ascii="Helvetica CondensedLight" w:hAnsi="Helvetica CondensedLight"/>
           <w:color w:val="292A2E"/>
         </w:rPr>
         <w:t xml:space="preserve"> </w:t>
@@ -2645,13 +2028,15 @@
     <w:p>
       <w:pPr>
         <w:pStyle w:val="NormalWeb"/>
-        <w:spacing w:line="360" w:lineRule="auto"/>
-        <w:rPr>
-          <w:color w:val="292A2E"/>
-        </w:rPr>
-      </w:pPr>
-      <w:r>
-        <w:rPr>
+        <w:spacing w:line="276" w:lineRule="auto"/>
+        <w:rPr>
+          <w:rFonts w:ascii="Helvetica CondensedLight" w:hAnsi="Helvetica CondensedLight"/>
+          <w:color w:val="292A2E"/>
+        </w:rPr>
+      </w:pPr>
+      <w:r>
+        <w:rPr>
+          <w:rFonts w:ascii="Helvetica CondensedLight" w:hAnsi="Helvetica CondensedLight"/>
           <w:color w:val="292A2E"/>
         </w:rPr>
         <w:t> </w:t>
@@ -2660,126 +2045,160 @@
     <w:p>
       <w:pPr>
         <w:pStyle w:val="NormalWeb"/>
-        <w:spacing w:line="360" w:lineRule="auto"/>
-        <w:rPr>
-          <w:color w:val="292A2E"/>
-          <w:lang w:val="pt-PT"/>
-        </w:rPr>
-      </w:pPr>
-      <w:r>
-        <w:rPr>
-          <w:color w:val="292A2E"/>
-          <w:lang w:val="pt-PT"/>
-        </w:rPr>
-        <w:t xml:space="preserve">Esta analise é focada na otimização da </w:t>
-      </w:r>
-      <w:proofErr w:type="spellStart"/>
-      <w:r>
-        <w:rPr>
-          <w:color w:val="292A2E"/>
-          <w:lang w:val="pt-PT"/>
-        </w:rPr>
-        <w:t>rederização</w:t>
-      </w:r>
-      <w:proofErr w:type="spellEnd"/>
-      <w:r>
-        <w:rPr>
+        <w:spacing w:line="276" w:lineRule="auto"/>
+        <w:rPr>
+          <w:rFonts w:ascii="Helvetica CondensedLight" w:hAnsi="Helvetica CondensedLight"/>
+          <w:color w:val="292A2E"/>
+          <w:lang w:val="pt-PT"/>
+        </w:rPr>
+      </w:pPr>
+      <w:r>
+        <w:rPr>
+          <w:rFonts w:ascii="Helvetica CondensedLight" w:hAnsi="Helvetica CondensedLight"/>
+          <w:color w:val="292A2E"/>
+          <w:lang w:val="pt-PT"/>
+        </w:rPr>
+        <w:t>Esta an</w:t>
+      </w:r>
+      <w:r>
+        <w:rPr>
+          <w:rFonts w:ascii="Helvetica CondensedLight" w:hAnsi="Helvetica CondensedLight"/>
+          <w:color w:val="292A2E"/>
+          <w:lang w:val="pt-PT"/>
+        </w:rPr>
+        <w:t>á</w:t>
+      </w:r>
+      <w:r>
+        <w:rPr>
+          <w:rFonts w:ascii="Helvetica CondensedLight" w:hAnsi="Helvetica CondensedLight"/>
+          <w:color w:val="292A2E"/>
+          <w:lang w:val="pt-PT"/>
+        </w:rPr>
+        <w:t xml:space="preserve">lise é focada na otimização da </w:t>
+      </w:r>
+      <w:r>
+        <w:rPr>
+          <w:rFonts w:ascii="Helvetica CondensedLight" w:hAnsi="Helvetica CondensedLight"/>
+          <w:color w:val="292A2E"/>
+          <w:lang w:val="pt-PT"/>
+        </w:rPr>
+        <w:t>re</w:t>
+      </w:r>
+      <w:r>
+        <w:rPr>
+          <w:rFonts w:ascii="Helvetica CondensedLight" w:hAnsi="Helvetica CondensedLight"/>
+          <w:color w:val="292A2E"/>
+          <w:lang w:val="pt-PT"/>
+        </w:rPr>
+        <w:t>n</w:t>
+      </w:r>
+      <w:r>
+        <w:rPr>
+          <w:rFonts w:ascii="Helvetica CondensedLight" w:hAnsi="Helvetica CondensedLight"/>
+          <w:color w:val="292A2E"/>
+          <w:lang w:val="pt-PT"/>
+        </w:rPr>
+        <w:t>derização</w:t>
+      </w:r>
+      <w:r>
+        <w:rPr>
+          <w:rFonts w:ascii="Helvetica CondensedLight" w:hAnsi="Helvetica CondensedLight"/>
           <w:color w:val="292A2E"/>
           <w:lang w:val="pt-PT"/>
         </w:rPr>
         <w:t xml:space="preserve"> e armazenamento de modelos 3D em aplicações de RA. Como é obvio, não é </w:t>
       </w:r>
-      <w:proofErr w:type="spellStart"/>
-      <w:r>
-        <w:rPr>
-          <w:color w:val="292A2E"/>
-          <w:lang w:val="pt-PT"/>
-        </w:rPr>
-        <w:t>concebivel</w:t>
-      </w:r>
-      <w:proofErr w:type="spellEnd"/>
-      <w:r>
-        <w:rPr>
+      <w:r>
+        <w:rPr>
+          <w:rFonts w:ascii="Helvetica CondensedLight" w:hAnsi="Helvetica CondensedLight"/>
+          <w:color w:val="292A2E"/>
+          <w:lang w:val="pt-PT"/>
+        </w:rPr>
+        <w:t>concebível</w:t>
+      </w:r>
+      <w:r>
+        <w:rPr>
+          <w:rFonts w:ascii="Helvetica CondensedLight" w:hAnsi="Helvetica CondensedLight"/>
           <w:color w:val="292A2E"/>
           <w:lang w:val="pt-PT"/>
         </w:rPr>
         <w:t xml:space="preserve"> guardar centenas ou até milhares de modelos localmente no </w:t>
       </w:r>
-      <w:proofErr w:type="spellStart"/>
-      <w:r>
-        <w:rPr>
-          <w:color w:val="292A2E"/>
-          <w:lang w:val="pt-PT"/>
-        </w:rPr>
-        <w:t>telemovel</w:t>
-      </w:r>
-      <w:proofErr w:type="spellEnd"/>
-      <w:r>
-        <w:rPr>
+      <w:r>
+        <w:rPr>
+          <w:rFonts w:ascii="Helvetica CondensedLight" w:hAnsi="Helvetica CondensedLight"/>
+          <w:color w:val="292A2E"/>
+          <w:lang w:val="pt-PT"/>
+        </w:rPr>
+        <w:t>telemóvel</w:t>
+      </w:r>
+      <w:r>
+        <w:rPr>
+          <w:rFonts w:ascii="Helvetica CondensedLight" w:hAnsi="Helvetica CondensedLight"/>
           <w:color w:val="292A2E"/>
           <w:lang w:val="pt-PT"/>
         </w:rPr>
         <w:t xml:space="preserve"> dos </w:t>
       </w:r>
-      <w:proofErr w:type="spellStart"/>
-      <w:r>
-        <w:rPr>
-          <w:color w:val="292A2E"/>
-          <w:lang w:val="pt-PT"/>
-        </w:rPr>
-        <w:t>utiliadores</w:t>
-      </w:r>
-      <w:proofErr w:type="spellEnd"/>
-      <w:r>
-        <w:rPr>
+      <w:r>
+        <w:rPr>
+          <w:rFonts w:ascii="Helvetica CondensedLight" w:hAnsi="Helvetica CondensedLight"/>
+          <w:color w:val="292A2E"/>
+          <w:lang w:val="pt-PT"/>
+        </w:rPr>
+        <w:t>utilizadores</w:t>
+      </w:r>
+      <w:r>
+        <w:rPr>
+          <w:rFonts w:ascii="Helvetica CondensedLight" w:hAnsi="Helvetica CondensedLight"/>
           <w:color w:val="292A2E"/>
           <w:lang w:val="pt-PT"/>
         </w:rPr>
         <w:t xml:space="preserve">. Assim sendo, a aplicação tem de conseguir avaliar que modelos deve </w:t>
       </w:r>
-      <w:proofErr w:type="spellStart"/>
-      <w:r>
-        <w:rPr>
-          <w:color w:val="292A2E"/>
-          <w:lang w:val="pt-PT"/>
-        </w:rPr>
-        <w:t>requesitar</w:t>
-      </w:r>
-      <w:proofErr w:type="spellEnd"/>
-      <w:r>
-        <w:rPr>
+      <w:r>
+        <w:rPr>
+          <w:rFonts w:ascii="Helvetica CondensedLight" w:hAnsi="Helvetica CondensedLight"/>
+          <w:color w:val="292A2E"/>
+          <w:lang w:val="pt-PT"/>
+        </w:rPr>
+        <w:t>requisitar</w:t>
+      </w:r>
+      <w:r>
+        <w:rPr>
+          <w:rFonts w:ascii="Helvetica CondensedLight" w:hAnsi="Helvetica CondensedLight"/>
           <w:color w:val="292A2E"/>
           <w:lang w:val="pt-PT"/>
         </w:rPr>
         <w:t xml:space="preserve"> ao servidor para que a utilização da app seja interrompida. Para este trabalho, que acaba por ser mais </w:t>
       </w:r>
-      <w:proofErr w:type="spellStart"/>
-      <w:r>
-        <w:rPr>
-          <w:color w:val="292A2E"/>
-          <w:lang w:val="pt-PT"/>
-        </w:rPr>
-        <w:t>demontrativo</w:t>
-      </w:r>
-      <w:proofErr w:type="spellEnd"/>
-      <w:r>
-        <w:rPr>
+      <w:r>
+        <w:rPr>
+          <w:rFonts w:ascii="Helvetica CondensedLight" w:hAnsi="Helvetica CondensedLight"/>
+          <w:color w:val="292A2E"/>
+          <w:lang w:val="pt-PT"/>
+        </w:rPr>
+        <w:t>demonstrativo</w:t>
+      </w:r>
+      <w:r>
+        <w:rPr>
+          <w:rFonts w:ascii="Helvetica CondensedLight" w:hAnsi="Helvetica CondensedLight"/>
           <w:color w:val="292A2E"/>
           <w:lang w:val="pt-PT"/>
         </w:rPr>
         <w:t xml:space="preserve">, não é preciso ter esta preocupação, mas se o objetivo for continuar a aplicação esta pode ser um </w:t>
       </w:r>
-      <w:proofErr w:type="spellStart"/>
-      <w:r>
-        <w:rPr>
-          <w:color w:val="292A2E"/>
-          <w:lang w:val="pt-PT"/>
-        </w:rPr>
-        <w:t>otimo</w:t>
-      </w:r>
-      <w:proofErr w:type="spellEnd"/>
-      <w:r>
-        <w:rPr>
+      <w:r>
+        <w:rPr>
+          <w:rFonts w:ascii="Helvetica CondensedLight" w:hAnsi="Helvetica CondensedLight"/>
+          <w:color w:val="292A2E"/>
+          <w:lang w:val="pt-PT"/>
+        </w:rPr>
+        <w:t>ótimo</w:t>
+      </w:r>
+      <w:r>
+        <w:rPr>
+          <w:rFonts w:ascii="Helvetica CondensedLight" w:hAnsi="Helvetica CondensedLight"/>
           <w:color w:val="292A2E"/>
           <w:lang w:val="pt-PT"/>
         </w:rPr>
@@ -2789,351 +2208,16 @@
     <w:p>
       <w:pPr>
         <w:pStyle w:val="NormalWeb"/>
-        <w:spacing w:line="360" w:lineRule="auto"/>
-        <w:rPr>
-          <w:color w:val="292A2E"/>
-          <w:lang w:val="pt-PT"/>
-        </w:rPr>
-      </w:pPr>
-      <w:r>
-        <w:rPr>
-          <w:color w:val="292A2E"/>
-          <w:lang w:val="pt-PT"/>
-        </w:rPr>
-        <w:t> </w:t>
-      </w:r>
-    </w:p>
-    <w:p>
-      <w:pPr>
-        <w:pStyle w:val="NormalWeb"/>
-        <w:spacing w:line="360" w:lineRule="auto"/>
-        <w:rPr>
-          <w:color w:val="292A2E"/>
-        </w:rPr>
-      </w:pPr>
-      <w:r>
-        <w:rPr>
-          <w:color w:val="292A2E"/>
-        </w:rPr>
-        <w:t xml:space="preserve">Mobile Application to Promote the </w:t>
-      </w:r>
-      <w:proofErr w:type="spellStart"/>
-      <w:r>
-        <w:rPr>
-          <w:color w:val="292A2E"/>
-        </w:rPr>
-        <w:t>Malecón</w:t>
-      </w:r>
-      <w:proofErr w:type="spellEnd"/>
-      <w:r>
-        <w:rPr>
-          <w:color w:val="292A2E"/>
-        </w:rPr>
-        <w:t xml:space="preserve"> 2000 Tourism Using Augmented Reality and Geolocation</w:t>
-      </w:r>
-    </w:p>
-    <w:p>
-      <w:pPr>
-        <w:pStyle w:val="NormalWeb"/>
-        <w:spacing w:line="360" w:lineRule="auto"/>
-        <w:rPr>
-          <w:color w:val="292A2E"/>
-        </w:rPr>
-      </w:pPr>
-      <w:hyperlink r:id="rId12" w:tooltip="https://ieeexplore.ieee.org/document/8564530" w:history="1">
-        <w:r>
-          <w:rPr>
-            <w:rStyle w:val="Hiperligao"/>
-            <w:rFonts w:eastAsiaTheme="majorEastAsia"/>
-            <w:color w:val="1868DB"/>
-          </w:rPr>
-          <w:t>https://ieeexplore.ieee.org/document/8564530</w:t>
-        </w:r>
-      </w:hyperlink>
-    </w:p>
-    <w:p>
-      <w:pPr>
-        <w:pStyle w:val="NormalWeb"/>
-        <w:spacing w:line="360" w:lineRule="auto"/>
-        <w:rPr>
-          <w:color w:val="292A2E"/>
-        </w:rPr>
-      </w:pPr>
-      <w:r>
-        <w:rPr>
-          <w:color w:val="292A2E"/>
-        </w:rPr>
-        <w:t> </w:t>
-      </w:r>
-    </w:p>
-    <w:p>
-      <w:pPr>
-        <w:pStyle w:val="NormalWeb"/>
-        <w:spacing w:line="360" w:lineRule="auto"/>
-        <w:rPr>
-          <w:color w:val="292A2E"/>
-        </w:rPr>
-      </w:pPr>
-      <w:r>
-        <w:rPr>
-          <w:color w:val="292A2E"/>
-        </w:rPr>
-        <w:t> </w:t>
-      </w:r>
-    </w:p>
-    <w:p>
-      <w:pPr>
-        <w:pStyle w:val="NormalWeb"/>
-        <w:spacing w:line="360" w:lineRule="auto"/>
-        <w:rPr>
-          <w:color w:val="292A2E"/>
-        </w:rPr>
-      </w:pPr>
-      <w:r>
-        <w:rPr>
-          <w:color w:val="292A2E"/>
-        </w:rPr>
-        <w:lastRenderedPageBreak/>
-        <w:t>Augmented Reality for Guiding Procedures, Consultations, and Localization in Hospitals</w:t>
-      </w:r>
-    </w:p>
-    <w:p>
-      <w:pPr>
-        <w:pStyle w:val="NormalWeb"/>
-        <w:spacing w:line="360" w:lineRule="auto"/>
-        <w:rPr>
-          <w:color w:val="292A2E"/>
-        </w:rPr>
-      </w:pPr>
-      <w:hyperlink r:id="rId13" w:tooltip="https://ieeexplore.ieee.org/document/10755862" w:history="1">
-        <w:r>
-          <w:rPr>
-            <w:rStyle w:val="Hiperligao"/>
-            <w:rFonts w:eastAsiaTheme="majorEastAsia"/>
-            <w:color w:val="1868DB"/>
-          </w:rPr>
-          <w:t>https://ieeexplore.ieee.org/document/10755862</w:t>
-        </w:r>
-      </w:hyperlink>
-    </w:p>
-    <w:p>
-      <w:pPr>
-        <w:pStyle w:val="NormalWeb"/>
-        <w:spacing w:line="360" w:lineRule="auto"/>
-        <w:rPr>
-          <w:color w:val="292A2E"/>
-        </w:rPr>
-      </w:pPr>
-      <w:r>
-        <w:rPr>
-          <w:color w:val="292A2E"/>
-        </w:rPr>
-        <w:t> </w:t>
-      </w:r>
-    </w:p>
-    <w:p>
-      <w:pPr>
-        <w:pStyle w:val="NormalWeb"/>
-        <w:spacing w:line="360" w:lineRule="auto"/>
-        <w:rPr>
-          <w:color w:val="292A2E"/>
-        </w:rPr>
-      </w:pPr>
-      <w:r>
-        <w:rPr>
-          <w:color w:val="292A2E"/>
-        </w:rPr>
-        <w:t>Mobile Augmented Reality Gamification Strategies to Promote Social Skills: Case Studies and Future Challenges</w:t>
-      </w:r>
-    </w:p>
-    <w:p>
-      <w:pPr>
-        <w:pStyle w:val="NormalWeb"/>
-        <w:spacing w:line="360" w:lineRule="auto"/>
-        <w:rPr>
-          <w:color w:val="292A2E"/>
-        </w:rPr>
-      </w:pPr>
-      <w:hyperlink r:id="rId14" w:tooltip="https://link.springer.com/chapter/10.1007/978-3-031-71697-3_6" w:history="1">
-        <w:r>
-          <w:rPr>
-            <w:rStyle w:val="Hiperligao"/>
-            <w:rFonts w:eastAsiaTheme="majorEastAsia"/>
-            <w:color w:val="1868DB"/>
-          </w:rPr>
-          <w:t>https://link.springer.com/chapter/10.1007/978-3-031-71697-3_6</w:t>
-        </w:r>
-      </w:hyperlink>
-      <w:r>
-        <w:rPr>
-          <w:color w:val="292A2E"/>
-        </w:rPr>
-        <w:t xml:space="preserve"> </w:t>
-      </w:r>
-    </w:p>
-    <w:p>
-      <w:pPr>
-        <w:pStyle w:val="NormalWeb"/>
-        <w:spacing w:line="360" w:lineRule="auto"/>
-        <w:rPr>
-          <w:color w:val="292A2E"/>
-        </w:rPr>
-      </w:pPr>
-      <w:r>
-        <w:rPr>
-          <w:color w:val="292A2E"/>
-        </w:rPr>
-        <w:t> </w:t>
-      </w:r>
-    </w:p>
-    <w:p>
-      <w:pPr>
-        <w:pStyle w:val="NormalWeb"/>
-        <w:spacing w:line="360" w:lineRule="auto"/>
-        <w:rPr>
-          <w:color w:val="292A2E"/>
-        </w:rPr>
-      </w:pPr>
-      <w:r>
-        <w:rPr>
-          <w:color w:val="292A2E"/>
-        </w:rPr>
-        <w:t>Augmented Reality SDK’s: A Comparative Study</w:t>
-      </w:r>
-    </w:p>
-    <w:p>
-      <w:pPr>
-        <w:pStyle w:val="NormalWeb"/>
-        <w:spacing w:line="360" w:lineRule="auto"/>
-        <w:rPr>
-          <w:color w:val="292A2E"/>
-        </w:rPr>
-      </w:pPr>
-      <w:hyperlink r:id="rId15" w:tooltip="https://link.springer.com/chapter/10.1007/978-3-030-96308-8_52" w:history="1">
-        <w:r>
-          <w:rPr>
-            <w:rStyle w:val="Hiperligao"/>
-            <w:rFonts w:eastAsiaTheme="majorEastAsia"/>
-            <w:color w:val="1868DB"/>
-          </w:rPr>
-          <w:t>https://link.springer.com/chapter/10.1007/978-3-030-96308-8_52</w:t>
-        </w:r>
-      </w:hyperlink>
-      <w:r>
-        <w:rPr>
-          <w:color w:val="292A2E"/>
-        </w:rPr>
-        <w:t xml:space="preserve"> </w:t>
-      </w:r>
-    </w:p>
-    <w:p>
-      <w:pPr>
-        <w:pStyle w:val="NormalWeb"/>
-        <w:spacing w:line="360" w:lineRule="auto"/>
-        <w:rPr>
-          <w:color w:val="292A2E"/>
-        </w:rPr>
-      </w:pPr>
-      <w:r>
-        <w:rPr>
-          <w:color w:val="292A2E"/>
-        </w:rPr>
-        <w:t> </w:t>
-      </w:r>
-    </w:p>
-    <w:p>
-      <w:pPr>
-        <w:pStyle w:val="NormalWeb"/>
-        <w:spacing w:line="360" w:lineRule="auto"/>
-        <w:rPr>
-          <w:color w:val="292A2E"/>
-        </w:rPr>
-      </w:pPr>
-      <w:proofErr w:type="spellStart"/>
-      <w:r>
-        <w:rPr>
-          <w:color w:val="292A2E"/>
-        </w:rPr>
-        <w:t>UnityGeoAR</w:t>
-      </w:r>
-      <w:proofErr w:type="spellEnd"/>
-      <w:r>
-        <w:rPr>
-          <w:color w:val="292A2E"/>
-        </w:rPr>
-        <w:t>: A geolocation Augmented Reality package for Unity3D</w:t>
-      </w:r>
-    </w:p>
-    <w:p>
-      <w:pPr>
-        <w:pStyle w:val="NormalWeb"/>
-        <w:spacing w:line="360" w:lineRule="auto"/>
-        <w:rPr>
-          <w:color w:val="292A2E"/>
-        </w:rPr>
-      </w:pPr>
-      <w:hyperlink r:id="rId16" w:tooltip="https://www.sciencedirect.com/science/article/pii/S2352711024001456" w:history="1">
-        <w:r>
-          <w:rPr>
-            <w:rStyle w:val="Hiperligao"/>
-            <w:rFonts w:eastAsiaTheme="majorEastAsia"/>
-            <w:color w:val="1868DB"/>
-          </w:rPr>
-          <w:t>https://www.sciencedirect.com/science/article/pii/S2352711024001456</w:t>
-        </w:r>
-      </w:hyperlink>
-    </w:p>
-    <w:p>
-      <w:pPr>
-        <w:pStyle w:val="NormalWeb"/>
-        <w:spacing w:line="360" w:lineRule="auto"/>
-        <w:rPr>
-          <w:color w:val="292A2E"/>
-        </w:rPr>
-      </w:pPr>
-      <w:r>
-        <w:rPr>
-          <w:color w:val="292A2E"/>
-        </w:rPr>
-        <w:t> </w:t>
-      </w:r>
-    </w:p>
-    <w:p>
-      <w:pPr>
-        <w:pStyle w:val="NormalWeb"/>
-        <w:spacing w:line="360" w:lineRule="auto"/>
-        <w:rPr>
-          <w:color w:val="292A2E"/>
-        </w:rPr>
-      </w:pPr>
-      <w:r>
-        <w:rPr>
-          <w:color w:val="292A2E"/>
-        </w:rPr>
-        <w:t>The concept of using augmented reality technology to present interactive calligraphic objects</w:t>
-      </w:r>
-    </w:p>
-    <w:p>
-      <w:pPr>
-        <w:pStyle w:val="NormalWeb"/>
-        <w:spacing w:line="360" w:lineRule="auto"/>
-        <w:rPr>
-          <w:color w:val="292A2E"/>
-        </w:rPr>
-      </w:pPr>
-      <w:hyperlink r:id="rId17" w:tooltip="https://www.sciencedirect.com/science/article/pii/S1877050921020834" w:history="1">
-        <w:r>
-          <w:rPr>
-            <w:rStyle w:val="Hiperligao"/>
-            <w:rFonts w:eastAsiaTheme="majorEastAsia"/>
-            <w:color w:val="1868DB"/>
-          </w:rPr>
-          <w:t>https://www.sciencedirect.com/science/article/pii/S1877050921020834</w:t>
-        </w:r>
-      </w:hyperlink>
-    </w:p>
-    <w:p/>
+        <w:spacing w:line="276" w:lineRule="auto"/>
+        <w:rPr>
+          <w:rFonts w:ascii="Helvetica CondensedLight" w:hAnsi="Helvetica CondensedLight"/>
+          <w:color w:val="292A2E"/>
+          <w:lang w:val="pt-PT"/>
+        </w:rPr>
+      </w:pPr>
+    </w:p>
     <w:sectPr>
+      <w:footerReference w:type="default" r:id="rId15"/>
       <w:pgSz w:w="11906" w:h="16838"/>
       <w:pgMar w:top="1417" w:right="1701" w:bottom="1417" w:left="1701" w:header="708" w:footer="708" w:gutter="0"/>
       <w:cols w:space="708"/>
@@ -3141,6 +2225,178 @@
     </w:sectPr>
   </w:body>
 </w:document>
+</file>
+
+<file path=word/endnotes.xml><?xml version="1.0" encoding="utf-8"?>
+<w:endnotes xmlns:wpc="http://schemas.microsoft.com/office/word/2010/wordprocessingCanvas" xmlns:cx="http://schemas.microsoft.com/office/drawing/2014/chartex" xmlns:cx1="http://schemas.microsoft.com/office/drawing/2015/9/8/chartex" xmlns:cx2="http://schemas.microsoft.com/office/drawing/2015/10/21/chartex" xmlns:cx3="http://schemas.microsoft.com/office/drawing/2016/5/9/chartex" xmlns:cx4="http://schemas.microsoft.com/office/drawing/2016/5/10/chartex" xmlns:cx5="http://schemas.microsoft.com/office/drawing/2016/5/11/chartex" xmlns:cx6="http://schemas.microsoft.com/office/drawing/2016/5/12/chartex" xmlns:cx7="http://schemas.microsoft.com/office/drawing/2016/5/13/chartex" xmlns:cx8="http://schemas.microsoft.com/office/drawing/2016/5/14/chartex" xmlns:mc="http://schemas.openxmlformats.org/markup-compatibility/2006" xmlns:aink="http://schemas.microsoft.com/office/drawing/2016/ink" xmlns:am3d="http://schemas.microsoft.com/office/drawing/2017/model3d" xmlns:o="urn:schemas-microsoft-com:office:office" xmlns:oel="http://schemas.microsoft.com/office/2019/extlst" xmlns:r="http://schemas.openxmlformats.org/officeDocument/2006/relationships" xmlns:m="http://schemas.openxmlformats.org/officeDocument/2006/math" xmlns:v="urn:schemas-microsoft-com:vml" xmlns:wp14="http://schemas.microsoft.com/office/word/2010/wordprocessingDrawing" xmlns:wp="http://schemas.openxmlformats.org/drawingml/2006/wordprocessingDrawing" xmlns:w10="urn:schemas-microsoft-com:office:word" xmlns:w="http://schemas.openxmlformats.org/wordprocessingml/2006/main" xmlns:w14="http://schemas.microsoft.com/office/word/2010/wordml" xmlns:w15="http://schemas.microsoft.com/office/word/2012/wordml" xmlns:w16cex="http://schemas.microsoft.com/office/word/2018/wordml/cex" xmlns:w16cid="http://schemas.microsoft.com/office/word/2016/wordml/cid" xmlns:w16="http://schemas.microsoft.com/office/word/2018/wordml" xmlns:w16du="http://schemas.microsoft.com/office/word/2023/wordml/word16du" xmlns:w16sdtdh="http://schemas.microsoft.com/office/word/2020/wordml/sdtdatahash" xmlns:w16se="http://schemas.microsoft.com/office/word/2015/wordml/symex" xmlns:wpg="http://schemas.microsoft.com/office/word/2010/wordprocessingGroup" xmlns:wpi="http://schemas.microsoft.com/office/word/2010/wordprocessingInk" xmlns:wne="http://schemas.microsoft.com/office/word/2006/wordml" xmlns:wps="http://schemas.microsoft.com/office/word/2010/wordprocessingShape" mc:Ignorable="w14 w15 w16se w16cid w16 w16cex w16sdtdh w16du wp14">
+  <w:endnote w:type="separator" w:id="-1">
+    <w:p>
+      <w:pPr>
+        <w:spacing w:after="0" w:line="240" w:lineRule="auto"/>
+      </w:pPr>
+      <w:r>
+        <w:separator/>
+      </w:r>
+    </w:p>
+  </w:endnote>
+  <w:endnote w:type="continuationSeparator" w:id="0">
+    <w:p>
+      <w:pPr>
+        <w:spacing w:after="0" w:line="240" w:lineRule="auto"/>
+      </w:pPr>
+      <w:r>
+        <w:continuationSeparator/>
+      </w:r>
+    </w:p>
+  </w:endnote>
+</w:endnotes>
+</file>
+
+<file path=word/footer1.xml><?xml version="1.0" encoding="utf-8"?>
+<w:ftr xmlns:wpc="http://schemas.microsoft.com/office/word/2010/wordprocessingCanvas" xmlns:cx="http://schemas.microsoft.com/office/drawing/2014/chartex" xmlns:cx1="http://schemas.microsoft.com/office/drawing/2015/9/8/chartex" xmlns:cx2="http://schemas.microsoft.com/office/drawing/2015/10/21/chartex" xmlns:cx3="http://schemas.microsoft.com/office/drawing/2016/5/9/chartex" xmlns:cx4="http://schemas.microsoft.com/office/drawing/2016/5/10/chartex" xmlns:cx5="http://schemas.microsoft.com/office/drawing/2016/5/11/chartex" xmlns:cx6="http://schemas.microsoft.com/office/drawing/2016/5/12/chartex" xmlns:cx7="http://schemas.microsoft.com/office/drawing/2016/5/13/chartex" xmlns:cx8="http://schemas.microsoft.com/office/drawing/2016/5/14/chartex" xmlns:mc="http://schemas.openxmlformats.org/markup-compatibility/2006" xmlns:aink="http://schemas.microsoft.com/office/drawing/2016/ink" xmlns:am3d="http://schemas.microsoft.com/office/drawing/2017/model3d" xmlns:o="urn:schemas-microsoft-com:office:office" xmlns:oel="http://schemas.microsoft.com/office/2019/extlst" xmlns:r="http://schemas.openxmlformats.org/officeDocument/2006/relationships" xmlns:m="http://schemas.openxmlformats.org/officeDocument/2006/math" xmlns:v="urn:schemas-microsoft-com:vml" xmlns:wp14="http://schemas.microsoft.com/office/word/2010/wordprocessingDrawing" xmlns:wp="http://schemas.openxmlformats.org/drawingml/2006/wordprocessingDrawing" xmlns:w10="urn:schemas-microsoft-com:office:word" xmlns:w="http://schemas.openxmlformats.org/wordprocessingml/2006/main" xmlns:w14="http://schemas.microsoft.com/office/word/2010/wordml" xmlns:w15="http://schemas.microsoft.com/office/word/2012/wordml" xmlns:w16cex="http://schemas.microsoft.com/office/word/2018/wordml/cex" xmlns:w16cid="http://schemas.microsoft.com/office/word/2016/wordml/cid" xmlns:w16="http://schemas.microsoft.com/office/word/2018/wordml" xmlns:w16du="http://schemas.microsoft.com/office/word/2023/wordml/word16du" xmlns:w16sdtdh="http://schemas.microsoft.com/office/word/2020/wordml/sdtdatahash" xmlns:w16se="http://schemas.microsoft.com/office/word/2015/wordml/symex" xmlns:wpg="http://schemas.microsoft.com/office/word/2010/wordprocessingGroup" xmlns:wpi="http://schemas.microsoft.com/office/word/2010/wordprocessingInk" xmlns:wne="http://schemas.microsoft.com/office/word/2006/wordml" xmlns:wps="http://schemas.microsoft.com/office/word/2010/wordprocessingShape" mc:Ignorable="w14 w15 w16se w16cid w16 w16cex w16sdtdh w16du wp14">
+  <w:sdt>
+    <w:sdtPr>
+      <w:id w:val="-65959998"/>
+      <w:docPartObj>
+        <w:docPartGallery w:val="Page Numbers (Bottom of Page)"/>
+        <w:docPartUnique/>
+      </w:docPartObj>
+    </w:sdtPr>
+    <w:sdtContent>
+      <w:sdt>
+        <w:sdtPr>
+          <w:id w:val="-1769616900"/>
+          <w:docPartObj>
+            <w:docPartGallery w:val="Page Numbers (Top of Page)"/>
+            <w:docPartUnique/>
+          </w:docPartObj>
+        </w:sdtPr>
+        <w:sdtContent>
+          <w:p>
+            <w:pPr>
+              <w:pStyle w:val="Rodap"/>
+              <w:jc w:val="right"/>
+            </w:pPr>
+            <w:r>
+              <w:rPr>
+                <w:lang w:val="pt-PT"/>
+              </w:rPr>
+              <w:t xml:space="preserve">Página </w:t>
+            </w:r>
+            <w:r>
+              <w:rPr>
+                <w:b/>
+                <w:bCs/>
+              </w:rPr>
+              <w:fldChar w:fldCharType="begin"/>
+            </w:r>
+            <w:r>
+              <w:rPr>
+                <w:b/>
+                <w:bCs/>
+              </w:rPr>
+              <w:instrText>PAGE</w:instrText>
+            </w:r>
+            <w:r>
+              <w:rPr>
+                <w:b/>
+                <w:bCs/>
+              </w:rPr>
+              <w:fldChar w:fldCharType="separate"/>
+            </w:r>
+            <w:r>
+              <w:rPr>
+                <w:b/>
+                <w:bCs/>
+                <w:lang w:val="pt-PT"/>
+              </w:rPr>
+              <w:t>2</w:t>
+            </w:r>
+            <w:r>
+              <w:rPr>
+                <w:b/>
+                <w:bCs/>
+              </w:rPr>
+              <w:fldChar w:fldCharType="end"/>
+            </w:r>
+            <w:r>
+              <w:rPr>
+                <w:lang w:val="pt-PT"/>
+              </w:rPr>
+              <w:t xml:space="preserve"> de </w:t>
+            </w:r>
+            <w:r>
+              <w:rPr>
+                <w:b/>
+                <w:bCs/>
+              </w:rPr>
+              <w:fldChar w:fldCharType="begin"/>
+            </w:r>
+            <w:r>
+              <w:rPr>
+                <w:b/>
+                <w:bCs/>
+              </w:rPr>
+              <w:instrText>NUMPAGES</w:instrText>
+            </w:r>
+            <w:r>
+              <w:rPr>
+                <w:b/>
+                <w:bCs/>
+              </w:rPr>
+              <w:fldChar w:fldCharType="separate"/>
+            </w:r>
+            <w:r>
+              <w:rPr>
+                <w:b/>
+                <w:bCs/>
+                <w:lang w:val="pt-PT"/>
+              </w:rPr>
+              <w:t>2</w:t>
+            </w:r>
+            <w:r>
+              <w:rPr>
+                <w:b/>
+                <w:bCs/>
+              </w:rPr>
+              <w:fldChar w:fldCharType="end"/>
+            </w:r>
+          </w:p>
+        </w:sdtContent>
+      </w:sdt>
+    </w:sdtContent>
+  </w:sdt>
+  <w:p>
+    <w:pPr>
+      <w:pStyle w:val="Rodap"/>
+    </w:pPr>
+  </w:p>
+</w:ftr>
+</file>
+
+<file path=word/footnotes.xml><?xml version="1.0" encoding="utf-8"?>
+<w:footnotes xmlns:wpc="http://schemas.microsoft.com/office/word/2010/wordprocessingCanvas" xmlns:cx="http://schemas.microsoft.com/office/drawing/2014/chartex" xmlns:cx1="http://schemas.microsoft.com/office/drawing/2015/9/8/chartex" xmlns:cx2="http://schemas.microsoft.com/office/drawing/2015/10/21/chartex" xmlns:cx3="http://schemas.microsoft.com/office/drawing/2016/5/9/chartex" xmlns:cx4="http://schemas.microsoft.com/office/drawing/2016/5/10/chartex" xmlns:cx5="http://schemas.microsoft.com/office/drawing/2016/5/11/chartex" xmlns:cx6="http://schemas.microsoft.com/office/drawing/2016/5/12/chartex" xmlns:cx7="http://schemas.microsoft.com/office/drawing/2016/5/13/chartex" xmlns:cx8="http://schemas.microsoft.com/office/drawing/2016/5/14/chartex" xmlns:mc="http://schemas.openxmlformats.org/markup-compatibility/2006" xmlns:aink="http://schemas.microsoft.com/office/drawing/2016/ink" xmlns:am3d="http://schemas.microsoft.com/office/drawing/2017/model3d" xmlns:o="urn:schemas-microsoft-com:office:office" xmlns:oel="http://schemas.microsoft.com/office/2019/extlst" xmlns:r="http://schemas.openxmlformats.org/officeDocument/2006/relationships" xmlns:m="http://schemas.openxmlformats.org/officeDocument/2006/math" xmlns:v="urn:schemas-microsoft-com:vml" xmlns:wp14="http://schemas.microsoft.com/office/word/2010/wordprocessingDrawing" xmlns:wp="http://schemas.openxmlformats.org/drawingml/2006/wordprocessingDrawing" xmlns:w10="urn:schemas-microsoft-com:office:word" xmlns:w="http://schemas.openxmlformats.org/wordprocessingml/2006/main" xmlns:w14="http://schemas.microsoft.com/office/word/2010/wordml" xmlns:w15="http://schemas.microsoft.com/office/word/2012/wordml" xmlns:w16cex="http://schemas.microsoft.com/office/word/2018/wordml/cex" xmlns:w16cid="http://schemas.microsoft.com/office/word/2016/wordml/cid" xmlns:w16="http://schemas.microsoft.com/office/word/2018/wordml" xmlns:w16du="http://schemas.microsoft.com/office/word/2023/wordml/word16du" xmlns:w16sdtdh="http://schemas.microsoft.com/office/word/2020/wordml/sdtdatahash" xmlns:w16se="http://schemas.microsoft.com/office/word/2015/wordml/symex" xmlns:wpg="http://schemas.microsoft.com/office/word/2010/wordprocessingGroup" xmlns:wpi="http://schemas.microsoft.com/office/word/2010/wordprocessingInk" xmlns:wne="http://schemas.microsoft.com/office/word/2006/wordml" xmlns:wps="http://schemas.microsoft.com/office/word/2010/wordprocessingShape" mc:Ignorable="w14 w15 w16se w16cid w16 w16cex w16sdtdh w16du wp14">
+  <w:footnote w:type="separator" w:id="-1">
+    <w:p>
+      <w:pPr>
+        <w:spacing w:after="0" w:line="240" w:lineRule="auto"/>
+      </w:pPr>
+      <w:r>
+        <w:separator/>
+      </w:r>
+    </w:p>
+  </w:footnote>
+  <w:footnote w:type="continuationSeparator" w:id="0">
+    <w:p>
+      <w:pPr>
+        <w:spacing w:after="0" w:line="240" w:lineRule="auto"/>
+      </w:pPr>
+      <w:r>
+        <w:continuationSeparator/>
+      </w:r>
+    </w:p>
+  </w:footnote>
+</w:footnotes>
 </file>
 
 <file path=word/numbering.xml><?xml version="1.0" encoding="utf-8"?>
@@ -5435,7 +4691,6 @@
     <w:name w:val="Normal (Web)"/>
     <w:basedOn w:val="Normal"/>
     <w:uiPriority w:val="99"/>
-    <w:semiHidden/>
     <w:unhideWhenUsed/>
     <w:rsid w:val="00405A8F"/>
     <w:pPr>
@@ -5543,6 +4798,50 @@
       <w:sz w:val="20"/>
       <w:szCs w:val="20"/>
     </w:rPr>
+  </w:style>
+  <w:style w:type="paragraph" w:styleId="Cabealho">
+    <w:name w:val="header"/>
+    <w:basedOn w:val="Normal"/>
+    <w:link w:val="CabealhoCarter"/>
+    <w:uiPriority w:val="99"/>
+    <w:unhideWhenUsed/>
+    <w:rsid w:val="00851AEB"/>
+    <w:pPr>
+      <w:tabs>
+        <w:tab w:val="center" w:pos="4252"/>
+        <w:tab w:val="right" w:pos="8504"/>
+      </w:tabs>
+      <w:spacing w:after="0" w:line="240" w:lineRule="auto"/>
+    </w:pPr>
+  </w:style>
+  <w:style w:type="character" w:customStyle="1" w:styleId="CabealhoCarter">
+    <w:name w:val="Cabeçalho Caráter"/>
+    <w:basedOn w:val="Tipodeletrapredefinidodopargrafo"/>
+    <w:link w:val="Cabealho"/>
+    <w:uiPriority w:val="99"/>
+    <w:rsid w:val="00851AEB"/>
+  </w:style>
+  <w:style w:type="paragraph" w:styleId="Rodap">
+    <w:name w:val="footer"/>
+    <w:basedOn w:val="Normal"/>
+    <w:link w:val="RodapCarter"/>
+    <w:uiPriority w:val="99"/>
+    <w:unhideWhenUsed/>
+    <w:rsid w:val="00851AEB"/>
+    <w:pPr>
+      <w:tabs>
+        <w:tab w:val="center" w:pos="4252"/>
+        <w:tab w:val="right" w:pos="8504"/>
+      </w:tabs>
+      <w:spacing w:after="0" w:line="240" w:lineRule="auto"/>
+    </w:pPr>
+  </w:style>
+  <w:style w:type="character" w:customStyle="1" w:styleId="RodapCarter">
+    <w:name w:val="Rodapé Caráter"/>
+    <w:basedOn w:val="Tipodeletrapredefinidodopargrafo"/>
+    <w:link w:val="Rodap"/>
+    <w:uiPriority w:val="99"/>
+    <w:rsid w:val="00851AEB"/>
   </w:style>
 </w:styles>
 </file>
@@ -5840,4 +5139,16 @@
     </a:ext>
   </a:extLst>
 </a:theme>
+</file>
+
+<file path=customXml/item1.xml><?xml version="1.0" encoding="utf-8"?>
+<b:Sources xmlns:b="http://schemas.openxmlformats.org/officeDocument/2006/bibliography" xmlns="http://schemas.openxmlformats.org/officeDocument/2006/bibliography" SelectedStyle="\APASixthEditionOfficeOnline.xsl" StyleName="APA" Version="6"/>
+</file>
+
+<file path=customXml/itemProps1.xml><?xml version="1.0" encoding="utf-8"?>
+<ds:datastoreItem xmlns:ds="http://schemas.openxmlformats.org/officeDocument/2006/customXml" ds:itemID="{DD1C09F8-914B-4F07-A155-C8B8764BF6F0}">
+  <ds:schemaRefs>
+    <ds:schemaRef ds:uri="http://schemas.openxmlformats.org/officeDocument/2006/bibliography"/>
+  </ds:schemaRefs>
+</ds:datastoreItem>
 </file>
</xml_diff>